<commit_message>
added equation and update website
</commit_message>
<xml_diff>
--- a/website/math/Equations.docx
+++ b/website/math/Equations.docx
@@ -585,13 +585,7 @@
             <w:rPr>
               <w:rFonts w:ascii="Cambria Math" w:hAnsi="Cambria Math"/>
             </w:rPr>
-            <m:t>/</m:t>
-          </m:r>
-          <m:r>
-            <w:rPr>
-              <w:rFonts w:ascii="Cambria Math" w:hAnsi="Cambria Math"/>
-            </w:rPr>
-            <m:t>ρ</m:t>
+            <m:t>/ρ</m:t>
           </m:r>
           <m:sSub>
             <m:sSubPr>
@@ -1242,6 +1236,409 @@
         <w:br w:type="page"/>
       </w:r>
     </w:p>
+    <w:p/>
+    <w:p>
+      <w:r>
+        <w:t>Reynold’s number:</w:t>
+      </w:r>
+    </w:p>
+    <w:p>
+      <w:r>
+        <w:tab/>
+      </w:r>
+      <m:oMath>
+        <m:r>
+          <w:rPr>
+            <w:rFonts w:ascii="Cambria Math" w:hAnsi="Cambria Math"/>
+          </w:rPr>
+          <m:t xml:space="preserve">Re= </m:t>
+        </m:r>
+        <m:f>
+          <m:fPr>
+            <m:ctrlPr>
+              <w:rPr>
+                <w:rFonts w:ascii="Cambria Math" w:hAnsi="Cambria Math"/>
+                <w:i/>
+              </w:rPr>
+            </m:ctrlPr>
+          </m:fPr>
+          <m:num>
+            <m:r>
+              <w:rPr>
+                <w:rFonts w:ascii="Cambria Math" w:hAnsi="Cambria Math"/>
+              </w:rPr>
+              <m:t>ρvL</m:t>
+            </m:r>
+          </m:num>
+          <m:den>
+            <m:r>
+              <w:rPr>
+                <w:rFonts w:ascii="Cambria Math" w:hAnsi="Cambria Math"/>
+              </w:rPr>
+              <m:t>μ</m:t>
+            </m:r>
+          </m:den>
+        </m:f>
+      </m:oMath>
+    </w:p>
+    <w:p>
+      <w:r>
+        <w:t>Coefficient of Drag [sphere]</w:t>
+      </w:r>
+      <w:r>
+        <w:t>:</w:t>
+      </w:r>
+    </w:p>
+    <w:p>
+      <w:pPr>
+        <w:ind w:left="720" w:firstLine="720"/>
+      </w:pPr>
+      <m:oMathPara>
+        <m:oMathParaPr>
+          <m:jc m:val="left"/>
+        </m:oMathParaPr>
+        <m:oMath>
+          <m:sSub>
+            <m:sSubPr>
+              <m:ctrlPr>
+                <w:rPr>
+                  <w:rFonts w:ascii="Cambria Math" w:hAnsi="Cambria Math"/>
+                  <w:i/>
+                </w:rPr>
+              </m:ctrlPr>
+            </m:sSubPr>
+            <m:e>
+              <m:r>
+                <w:rPr>
+                  <w:rFonts w:ascii="Cambria Math" w:hAnsi="Cambria Math"/>
+                </w:rPr>
+                <m:t>C</m:t>
+              </m:r>
+            </m:e>
+            <m:sub>
+              <m:r>
+                <w:rPr>
+                  <w:rFonts w:ascii="Cambria Math" w:hAnsi="Cambria Math"/>
+                </w:rPr>
+                <m:t>D-lam</m:t>
+              </m:r>
+            </m:sub>
+          </m:sSub>
+          <m:r>
+            <w:rPr>
+              <w:rFonts w:ascii="Cambria Math" w:hAnsi="Cambria Math"/>
+            </w:rPr>
+            <m:t>=</m:t>
+          </m:r>
+          <m:f>
+            <m:fPr>
+              <m:ctrlPr>
+                <w:rPr>
+                  <w:rFonts w:ascii="Cambria Math" w:hAnsi="Cambria Math"/>
+                  <w:i/>
+                </w:rPr>
+              </m:ctrlPr>
+            </m:fPr>
+            <m:num>
+              <m:r>
+                <w:rPr>
+                  <w:rFonts w:ascii="Cambria Math" w:hAnsi="Cambria Math"/>
+                </w:rPr>
+                <m:t>24</m:t>
+              </m:r>
+            </m:num>
+            <m:den>
+              <m:r>
+                <w:rPr>
+                  <w:rFonts w:ascii="Cambria Math" w:hAnsi="Cambria Math"/>
+                </w:rPr>
+                <m:t>Re</m:t>
+              </m:r>
+            </m:den>
+          </m:f>
+        </m:oMath>
+      </m:oMathPara>
+    </w:p>
+    <w:p>
+      <w:pPr>
+        <w:ind w:left="720" w:firstLine="720"/>
+      </w:pPr>
+      <m:oMathPara>
+        <m:oMathParaPr>
+          <m:jc m:val="left"/>
+        </m:oMathParaPr>
+        <m:oMath>
+          <m:sSub>
+            <m:sSubPr>
+              <m:ctrlPr>
+                <w:rPr>
+                  <w:rFonts w:ascii="Cambria Math" w:hAnsi="Cambria Math"/>
+                  <w:i/>
+                </w:rPr>
+              </m:ctrlPr>
+            </m:sSubPr>
+            <m:e>
+              <m:r>
+                <w:rPr>
+                  <w:rFonts w:ascii="Cambria Math" w:hAnsi="Cambria Math"/>
+                </w:rPr>
+                <m:t>C</m:t>
+              </m:r>
+            </m:e>
+            <m:sub>
+              <m:r>
+                <w:rPr>
+                  <w:rFonts w:ascii="Cambria Math" w:hAnsi="Cambria Math"/>
+                </w:rPr>
+                <m:t>D-</m:t>
+              </m:r>
+              <m:r>
+                <w:rPr>
+                  <w:rFonts w:ascii="Cambria Math" w:hAnsi="Cambria Math"/>
+                </w:rPr>
+                <m:t>turb</m:t>
+              </m:r>
+            </m:sub>
+          </m:sSub>
+          <m:r>
+            <w:rPr>
+              <w:rFonts w:ascii="Cambria Math" w:hAnsi="Cambria Math"/>
+            </w:rPr>
+            <m:t>=</m:t>
+          </m:r>
+          <m:f>
+            <m:fPr>
+              <m:ctrlPr>
+                <w:rPr>
+                  <w:rFonts w:ascii="Cambria Math" w:hAnsi="Cambria Math"/>
+                  <w:i/>
+                </w:rPr>
+              </m:ctrlPr>
+            </m:fPr>
+            <m:num>
+              <m:r>
+                <w:rPr>
+                  <w:rFonts w:ascii="Cambria Math" w:hAnsi="Cambria Math"/>
+                </w:rPr>
+                <m:t>21.12</m:t>
+              </m:r>
+            </m:num>
+            <m:den>
+              <m:r>
+                <w:rPr>
+                  <w:rFonts w:ascii="Cambria Math" w:hAnsi="Cambria Math"/>
+                </w:rPr>
+                <m:t>Re</m:t>
+              </m:r>
+            </m:den>
+          </m:f>
+          <m:r>
+            <w:rPr>
+              <w:rFonts w:ascii="Cambria Math" w:hAnsi="Cambria Math"/>
+            </w:rPr>
+            <m:t>+</m:t>
+          </m:r>
+          <m:f>
+            <m:fPr>
+              <m:ctrlPr>
+                <w:rPr>
+                  <w:rFonts w:ascii="Cambria Math" w:hAnsi="Cambria Math"/>
+                  <w:i/>
+                </w:rPr>
+              </m:ctrlPr>
+            </m:fPr>
+            <m:num>
+              <m:r>
+                <w:rPr>
+                  <w:rFonts w:ascii="Cambria Math" w:hAnsi="Cambria Math"/>
+                </w:rPr>
+                <m:t>6.3</m:t>
+              </m:r>
+            </m:num>
+            <m:den>
+              <m:rad>
+                <m:radPr>
+                  <m:degHide m:val="1"/>
+                  <m:ctrlPr>
+                    <w:rPr>
+                      <w:rFonts w:ascii="Cambria Math" w:hAnsi="Cambria Math"/>
+                      <w:i/>
+                    </w:rPr>
+                  </m:ctrlPr>
+                </m:radPr>
+                <m:deg/>
+                <m:e>
+                  <m:r>
+                    <w:rPr>
+                      <w:rFonts w:ascii="Cambria Math" w:hAnsi="Cambria Math"/>
+                    </w:rPr>
+                    <m:t>Re</m:t>
+                  </m:r>
+                </m:e>
+              </m:rad>
+            </m:den>
+          </m:f>
+          <m:r>
+            <w:rPr>
+              <w:rFonts w:ascii="Cambria Math" w:hAnsi="Cambria Math"/>
+            </w:rPr>
+            <m:t>+0.25</m:t>
+          </m:r>
+        </m:oMath>
+      </m:oMathPara>
+    </w:p>
+    <w:p>
+      <w:r>
+        <w:t>Pressure Drop:</w:t>
+      </w:r>
+    </w:p>
+    <w:p>
+      <w:pPr>
+        <w:ind w:left="720" w:firstLine="720"/>
+      </w:pPr>
+      <m:oMathPara>
+        <m:oMathParaPr>
+          <m:jc m:val="left"/>
+        </m:oMathParaPr>
+        <m:oMath>
+          <m:r>
+            <w:rPr>
+              <w:rFonts w:ascii="Cambria Math" w:hAnsi="Cambria Math"/>
+            </w:rPr>
+            <m:t>∆P=</m:t>
+          </m:r>
+          <m:f>
+            <m:fPr>
+              <m:ctrlPr>
+                <w:rPr>
+                  <w:rFonts w:ascii="Cambria Math" w:hAnsi="Cambria Math"/>
+                  <w:i/>
+                </w:rPr>
+              </m:ctrlPr>
+            </m:fPr>
+            <m:num>
+              <m:r>
+                <w:rPr>
+                  <w:rFonts w:ascii="Cambria Math" w:hAnsi="Cambria Math"/>
+                </w:rPr>
+                <m:t>D</m:t>
+              </m:r>
+            </m:num>
+            <m:den>
+              <m:r>
+                <w:rPr>
+                  <w:rFonts w:ascii="Cambria Math" w:hAnsi="Cambria Math"/>
+                </w:rPr>
+                <m:t>A</m:t>
+              </m:r>
+            </m:den>
+          </m:f>
+          <m:r>
+            <w:rPr>
+              <w:rFonts w:ascii="Cambria Math" w:hAnsi="Cambria Math"/>
+            </w:rPr>
+            <m:t>=</m:t>
+          </m:r>
+          <m:f>
+            <m:fPr>
+              <m:ctrlPr>
+                <w:rPr>
+                  <w:rFonts w:ascii="Cambria Math" w:hAnsi="Cambria Math"/>
+                  <w:i/>
+                </w:rPr>
+              </m:ctrlPr>
+            </m:fPr>
+            <m:num>
+              <m:r>
+                <w:rPr>
+                  <w:rFonts w:ascii="Cambria Math" w:hAnsi="Cambria Math"/>
+                </w:rPr>
+                <m:t>1</m:t>
+              </m:r>
+            </m:num>
+            <m:den>
+              <m:r>
+                <w:rPr>
+                  <w:rFonts w:ascii="Cambria Math" w:hAnsi="Cambria Math"/>
+                </w:rPr>
+                <m:t>2</m:t>
+              </m:r>
+            </m:den>
+          </m:f>
+          <m:r>
+            <w:rPr>
+              <w:rFonts w:ascii="Cambria Math" w:hAnsi="Cambria Math"/>
+            </w:rPr>
+            <m:t>ρ</m:t>
+          </m:r>
+          <m:sSup>
+            <m:sSupPr>
+              <m:ctrlPr>
+                <w:rPr>
+                  <w:rFonts w:ascii="Cambria Math" w:hAnsi="Cambria Math"/>
+                  <w:i/>
+                </w:rPr>
+              </m:ctrlPr>
+            </m:sSupPr>
+            <m:e>
+              <m:r>
+                <w:rPr>
+                  <w:rFonts w:ascii="Cambria Math" w:hAnsi="Cambria Math"/>
+                </w:rPr>
+                <m:t>v</m:t>
+              </m:r>
+            </m:e>
+            <m:sup>
+              <m:r>
+                <w:rPr>
+                  <w:rFonts w:ascii="Cambria Math" w:hAnsi="Cambria Math"/>
+                </w:rPr>
+                <m:t>2</m:t>
+              </m:r>
+            </m:sup>
+          </m:sSup>
+          <m:sSub>
+            <m:sSubPr>
+              <m:ctrlPr>
+                <w:rPr>
+                  <w:rFonts w:ascii="Cambria Math" w:hAnsi="Cambria Math"/>
+                  <w:i/>
+                </w:rPr>
+              </m:ctrlPr>
+            </m:sSubPr>
+            <m:e>
+              <m:r>
+                <w:rPr>
+                  <w:rFonts w:ascii="Cambria Math" w:hAnsi="Cambria Math"/>
+                </w:rPr>
+                <m:t>C</m:t>
+              </m:r>
+            </m:e>
+            <m:sub>
+              <m:r>
+                <w:rPr>
+                  <w:rFonts w:ascii="Cambria Math" w:hAnsi="Cambria Math"/>
+                </w:rPr>
+                <m:t>D</m:t>
+              </m:r>
+            </m:sub>
+          </m:sSub>
+        </m:oMath>
+      </m:oMathPara>
+    </w:p>
+    <w:p>
+      <w:pPr>
+        <w:ind w:left="720" w:firstLine="720"/>
+      </w:pPr>
+    </w:p>
+    <w:p/>
+    <w:p/>
+    <w:p/>
+    <w:p>
+      <w:r>
+        <w:br w:type="page"/>
+      </w:r>
+    </w:p>
     <w:p>
       <w:r>
         <w:lastRenderedPageBreak/>
@@ -1252,9 +1649,6 @@
       </w:r>
       <w:r>
         <w:tab/>
-      </w:r>
-      <w:r>
-        <w:tab/>
         <w:t>Tunnel Width:</w:t>
       </w:r>
     </w:p>
@@ -1265,13 +1659,7 @@
             <w:rPr>
               <w:rFonts w:ascii="Cambria Math" w:hAnsi="Cambria Math"/>
             </w:rPr>
-            <m:t>L</m:t>
-          </m:r>
-          <m:r>
-            <w:rPr>
-              <w:rFonts w:ascii="Cambria Math" w:hAnsi="Cambria Math"/>
-            </w:rPr>
-            <m:t xml:space="preserve">= </m:t>
+            <m:t xml:space="preserve">L= </m:t>
           </m:r>
           <m:sSub>
             <m:sSubPr>
@@ -1295,7 +1683,7 @@
                 <w:rPr>
                   <w:rFonts w:ascii="Cambria Math" w:hAnsi="Cambria Math"/>
                 </w:rPr>
-                <m:t>para</m:t>
+                <m:t>bound</m:t>
               </m:r>
             </m:sub>
           </m:sSub>
@@ -1352,7 +1740,13 @@
       </w:r>
       <w:r>
         <w:tab/>
-        <w:t>Find Final Velocity:</w:t>
+        <w:t>Find Velocity</w:t>
+      </w:r>
+      <w:r>
+        <w:t xml:space="preserve"> Vector</w:t>
+      </w:r>
+      <w:r>
+        <w:t>:</w:t>
       </w:r>
     </w:p>
     <w:p>
@@ -1413,34 +1807,52 @@
             <w:rPr>
               <w:rFonts w:ascii="Cambria Math" w:hAnsi="Cambria Math"/>
             </w:rPr>
-            <m:t>/ρ</m:t>
+            <m:t>/</m:t>
           </m:r>
-          <m:sSub>
-            <m:sSubPr>
+          <m:d>
+            <m:dPr>
               <m:ctrlPr>
                 <w:rPr>
                   <w:rFonts w:ascii="Cambria Math" w:hAnsi="Cambria Math"/>
                   <w:i/>
                 </w:rPr>
               </m:ctrlPr>
-            </m:sSubPr>
+            </m:dPr>
             <m:e>
               <m:r>
                 <w:rPr>
                   <w:rFonts w:ascii="Cambria Math" w:hAnsi="Cambria Math"/>
                 </w:rPr>
-                <m:t>A</m:t>
-              </m:r>
+                <m:t>ρ</m:t>
+              </m:r>
+              <m:sSub>
+                <m:sSubPr>
+                  <m:ctrlPr>
+                    <w:rPr>
+                      <w:rFonts w:ascii="Cambria Math" w:hAnsi="Cambria Math"/>
+                      <w:i/>
+                    </w:rPr>
+                  </m:ctrlPr>
+                </m:sSubPr>
+                <m:e>
+                  <m:r>
+                    <w:rPr>
+                      <w:rFonts w:ascii="Cambria Math" w:hAnsi="Cambria Math"/>
+                    </w:rPr>
+                    <m:t>A</m:t>
+                  </m:r>
+                </m:e>
+                <m:sub>
+                  <m:r>
+                    <w:rPr>
+                      <w:rFonts w:ascii="Cambria Math" w:hAnsi="Cambria Math"/>
+                    </w:rPr>
+                    <m:t>x</m:t>
+                  </m:r>
+                </m:sub>
+              </m:sSub>
             </m:e>
-            <m:sub>
-              <m:r>
-                <w:rPr>
-                  <w:rFonts w:ascii="Cambria Math" w:hAnsi="Cambria Math"/>
-                </w:rPr>
-                <m:t>x</m:t>
-              </m:r>
-            </m:sub>
-          </m:sSub>
+          </m:d>
         </m:oMath>
       </m:oMathPara>
     </w:p>
@@ -1451,13 +1863,7 @@
             <w:rPr>
               <w:rFonts w:ascii="Cambria Math" w:hAnsi="Cambria Math"/>
             </w:rPr>
-            <m:t>a</m:t>
-          </m:r>
-          <m:r>
-            <w:rPr>
-              <w:rFonts w:ascii="Cambria Math" w:hAnsi="Cambria Math"/>
-            </w:rPr>
-            <m:t xml:space="preserve">= </m:t>
+            <m:t xml:space="preserve">a= </m:t>
           </m:r>
           <m:sSub>
             <m:sSubPr>
@@ -1481,7 +1887,7 @@
                 <w:rPr>
                   <w:rFonts w:ascii="Cambria Math" w:hAnsi="Cambria Math"/>
                 </w:rPr>
-                <m:t>para</m:t>
+                <m:t>bound</m:t>
               </m:r>
             </m:sub>
           </m:sSub>
@@ -1501,13 +1907,7 @@
             <w:rPr>
               <w:rFonts w:ascii="Cambria Math" w:hAnsi="Cambria Math"/>
             </w:rPr>
-            <m:t>b</m:t>
-          </m:r>
-          <m:r>
-            <w:rPr>
-              <w:rFonts w:ascii="Cambria Math" w:hAnsi="Cambria Math"/>
-            </w:rPr>
-            <m:t>= y-</m:t>
+            <m:t>b= y-</m:t>
           </m:r>
           <m:sSub>
             <m:sSubPr>
@@ -1630,7 +2030,7 @@
                     <w:rPr>
                       <w:rFonts w:ascii="Cambria Math" w:hAnsi="Cambria Math"/>
                     </w:rPr>
-                    <m:t>para</m:t>
+                    <m:t>bound</m:t>
                   </m:r>
                 </m:sub>
               </m:sSub>
@@ -1649,26 +2049,121 @@
     </w:p>
     <w:p>
       <w:pPr>
+        <w:ind w:left="1440" w:firstLine="720"/>
+      </w:pPr>
+      <w:r>
+        <w:t>Interpolat</w:t>
+      </w:r>
+      <w:r>
+        <w:t>e velocity</w:t>
+      </w:r>
+      <w:r>
+        <w:t>:</w:t>
+      </w:r>
+    </w:p>
+    <w:p>
+      <w:pPr>
         <w:ind w:left="2160" w:firstLine="720"/>
       </w:pPr>
-      <w:r>
-        <w:t>Interpolation:</w:t>
-      </w:r>
-    </w:p>
-    <w:p>
       <m:oMathPara>
+        <m:oMathParaPr>
+          <m:jc m:val="left"/>
+        </m:oMathParaPr>
         <m:oMath>
           <m:r>
             <w:rPr>
               <w:rFonts w:ascii="Cambria Math" w:hAnsi="Cambria Math"/>
             </w:rPr>
-            <m:t>v=</m:t>
+            <m:t xml:space="preserve">m= </m:t>
           </m:r>
+          <m:f>
+            <m:fPr>
+              <m:ctrlPr>
+                <w:rPr>
+                  <w:rFonts w:ascii="Cambria Math" w:hAnsi="Cambria Math"/>
+                  <w:i/>
+                </w:rPr>
+              </m:ctrlPr>
+            </m:fPr>
+            <m:num>
+              <m:r>
+                <w:rPr>
+                  <w:rFonts w:ascii="Cambria Math" w:hAnsi="Cambria Math"/>
+                </w:rPr>
+                <m:t>d</m:t>
+              </m:r>
+              <m:sSub>
+                <m:sSubPr>
+                  <m:ctrlPr>
+                    <w:rPr>
+                      <w:rFonts w:ascii="Cambria Math" w:hAnsi="Cambria Math"/>
+                      <w:i/>
+                    </w:rPr>
+                  </m:ctrlPr>
+                </m:sSubPr>
+                <m:e>
+                  <m:r>
+                    <w:rPr>
+                      <w:rFonts w:ascii="Cambria Math" w:hAnsi="Cambria Math"/>
+                    </w:rPr>
+                    <m:t>y</m:t>
+                  </m:r>
+                </m:e>
+                <m:sub>
+                  <m:r>
+                    <w:rPr>
+                      <w:rFonts w:ascii="Cambria Math" w:hAnsi="Cambria Math"/>
+                    </w:rPr>
+                    <m:t>bound</m:t>
+                  </m:r>
+                </m:sub>
+              </m:sSub>
+            </m:num>
+            <m:den>
+              <m:r>
+                <w:rPr>
+                  <w:rFonts w:ascii="Cambria Math" w:hAnsi="Cambria Math"/>
+                </w:rPr>
+                <m:t>dx</m:t>
+              </m:r>
+            </m:den>
+          </m:f>
+        </m:oMath>
+      </m:oMathPara>
+    </w:p>
+    <w:p>
+      <w:pPr>
+        <w:ind w:left="2160" w:firstLine="720"/>
+      </w:pPr>
+      <m:oMathPara>
+        <m:oMathParaPr>
+          <m:jc m:val="left"/>
+        </m:oMathParaPr>
+        <m:oMath>
+          <m:acc>
+            <m:accPr>
+              <m:chr m:val="̅"/>
+              <m:ctrlPr>
+                <w:rPr>
+                  <w:rFonts w:ascii="Cambria Math" w:hAnsi="Cambria Math"/>
+                  <w:i/>
+                </w:rPr>
+              </m:ctrlPr>
+            </m:accPr>
+            <m:e>
+              <m:r>
+                <w:rPr>
+                  <w:rFonts w:ascii="Cambria Math" w:hAnsi="Cambria Math"/>
+                </w:rPr>
+                <m:t>v</m:t>
+              </m:r>
+            </m:e>
+          </m:acc>
           <m:r>
             <w:rPr>
               <w:rFonts w:ascii="Cambria Math" w:hAnsi="Cambria Math"/>
             </w:rPr>
-            <m:t>(</m:t>
+            <m:t>=(</m:t>
           </m:r>
           <m:f>
             <m:fPr>
@@ -1696,13 +2191,7 @@
                     <w:rPr>
                       <w:rFonts w:ascii="Cambria Math" w:hAnsi="Cambria Math"/>
                     </w:rPr>
-                    <m:t xml:space="preserve">1, </m:t>
-                  </m:r>
-                  <m:r>
-                    <w:rPr>
-                      <w:rFonts w:ascii="Cambria Math" w:hAnsi="Cambria Math"/>
-                    </w:rPr>
-                    <m:t>m</m:t>
+                    <m:t>1, m</m:t>
                   </m:r>
                 </m:e>
               </m:d>
@@ -1736,13 +2225,7 @@
                         <w:rPr>
                           <w:rFonts w:ascii="Cambria Math" w:hAnsi="Cambria Math"/>
                         </w:rPr>
-                        <m:t xml:space="preserve">1, </m:t>
-                      </m:r>
-                      <m:r>
-                        <w:rPr>
-                          <w:rFonts w:ascii="Cambria Math" w:hAnsi="Cambria Math"/>
-                        </w:rPr>
-                        <m:t>m</m:t>
+                        <m:t>1, m</m:t>
                       </m:r>
                     </m:e>
                   </m:d>
@@ -1754,43 +2237,7 @@
             <w:rPr>
               <w:rFonts w:ascii="Cambria Math" w:hAnsi="Cambria Math"/>
             </w:rPr>
-            <m:t xml:space="preserve"> * </m:t>
-          </m:r>
-          <m:r>
-            <w:rPr>
-              <w:rFonts w:ascii="Cambria Math" w:hAnsi="Cambria Math"/>
-            </w:rPr>
-            <m:t>a</m:t>
-          </m:r>
-          <m:r>
-            <w:rPr>
-              <w:rFonts w:ascii="Cambria Math" w:hAnsi="Cambria Math"/>
-            </w:rPr>
-            <m:t>/L  +</m:t>
-          </m:r>
-          <m:r>
-            <w:rPr>
-              <w:rFonts w:ascii="Cambria Math" w:hAnsi="Cambria Math"/>
-            </w:rPr>
-            <m:t>[</m:t>
-          </m:r>
-          <m:r>
-            <w:rPr>
-              <w:rFonts w:ascii="Cambria Math" w:hAnsi="Cambria Math"/>
-            </w:rPr>
-            <m:t>1, 0</m:t>
-          </m:r>
-          <m:r>
-            <w:rPr>
-              <w:rFonts w:ascii="Cambria Math" w:hAnsi="Cambria Math"/>
-            </w:rPr>
-            <m:t>]</m:t>
-          </m:r>
-          <m:r>
-            <w:rPr>
-              <w:rFonts w:ascii="Cambria Math" w:hAnsi="Cambria Math"/>
-            </w:rPr>
-            <m:t xml:space="preserve"> * b/L )* </m:t>
+            <m:t xml:space="preserve"> * a/L  +[1, 0] * b/L )* </m:t>
           </m:r>
           <m:sSub>
             <m:sSubPr>
@@ -1821,10 +2268,1693 @@
         </m:oMath>
       </m:oMathPara>
     </w:p>
-    <w:p/>
-    <w:p/>
-    <w:p/>
-    <w:p/>
+    <w:p>
+      <w:r>
+        <w:rPr>
+          <w:noProof/>
+        </w:rPr>
+        <mc:AlternateContent>
+          <mc:Choice Requires="wps">
+            <w:drawing>
+              <wp:anchor distT="0" distB="0" distL="114300" distR="114300" simplePos="0" relativeHeight="251659264" behindDoc="0" locked="0" layoutInCell="1" allowOverlap="1" wp14:anchorId="1C28AC6D" wp14:editId="1F57C8F9">
+                <wp:simplePos x="0" y="0"/>
+                <wp:positionH relativeFrom="column">
+                  <wp:posOffset>1671573</wp:posOffset>
+                </wp:positionH>
+                <wp:positionV relativeFrom="paragraph">
+                  <wp:posOffset>226152</wp:posOffset>
+                </wp:positionV>
+                <wp:extent cx="1845350" cy="388938"/>
+                <wp:effectExtent l="0" t="0" r="21590" b="11430"/>
+                <wp:wrapNone/>
+                <wp:docPr id="4" name="Freeform: Shape 4"/>
+                <wp:cNvGraphicFramePr/>
+                <a:graphic xmlns:a="http://schemas.openxmlformats.org/drawingml/2006/main">
+                  <a:graphicData uri="http://schemas.microsoft.com/office/word/2010/wordprocessingShape">
+                    <wps:wsp>
+                      <wps:cNvSpPr/>
+                      <wps:spPr>
+                        <a:xfrm>
+                          <a:off x="0" y="0"/>
+                          <a:ext cx="1845350" cy="388938"/>
+                        </a:xfrm>
+                        <a:custGeom>
+                          <a:avLst/>
+                          <a:gdLst>
+                            <a:gd name="connsiteX0" fmla="*/ 0 w 1518484"/>
+                            <a:gd name="connsiteY0" fmla="*/ 0 h 388938"/>
+                            <a:gd name="connsiteX1" fmla="*/ 736485 w 1518484"/>
+                            <a:gd name="connsiteY1" fmla="*/ 388930 h 388938"/>
+                            <a:gd name="connsiteX2" fmla="*/ 1518484 w 1518484"/>
+                            <a:gd name="connsiteY2" fmla="*/ 12413 h 388938"/>
+                          </a:gdLst>
+                          <a:ahLst/>
+                          <a:cxnLst>
+                            <a:cxn ang="0">
+                              <a:pos x="connsiteX0" y="connsiteY0"/>
+                            </a:cxn>
+                            <a:cxn ang="0">
+                              <a:pos x="connsiteX1" y="connsiteY1"/>
+                            </a:cxn>
+                            <a:cxn ang="0">
+                              <a:pos x="connsiteX2" y="connsiteY2"/>
+                            </a:cxn>
+                          </a:cxnLst>
+                          <a:rect l="l" t="t" r="r" b="b"/>
+                          <a:pathLst>
+                            <a:path w="1518484" h="388938">
+                              <a:moveTo>
+                                <a:pt x="0" y="0"/>
+                              </a:moveTo>
+                              <a:cubicBezTo>
+                                <a:pt x="241702" y="193430"/>
+                                <a:pt x="483404" y="386861"/>
+                                <a:pt x="736485" y="388930"/>
+                              </a:cubicBezTo>
+                              <a:cubicBezTo>
+                                <a:pt x="989566" y="390999"/>
+                                <a:pt x="1518484" y="12413"/>
+                                <a:pt x="1518484" y="12413"/>
+                              </a:cubicBezTo>
+                            </a:path>
+                          </a:pathLst>
+                        </a:custGeom>
+                      </wps:spPr>
+                      <wps:style>
+                        <a:lnRef idx="2">
+                          <a:schemeClr val="dk1"/>
+                        </a:lnRef>
+                        <a:fillRef idx="0">
+                          <a:schemeClr val="dk1"/>
+                        </a:fillRef>
+                        <a:effectRef idx="1">
+                          <a:schemeClr val="dk1"/>
+                        </a:effectRef>
+                        <a:fontRef idx="minor">
+                          <a:schemeClr val="tx1"/>
+                        </a:fontRef>
+                      </wps:style>
+                      <wps:bodyPr rot="0" spcFirstLastPara="0" vertOverflow="overflow" horzOverflow="overflow" vert="horz" wrap="square" lIns="91440" tIns="45720" rIns="91440" bIns="45720" numCol="1" spcCol="0" rtlCol="0" fromWordArt="0" anchor="ctr" anchorCtr="0" forceAA="0" compatLnSpc="1">
+                        <a:prstTxWarp prst="textNoShape">
+                          <a:avLst/>
+                        </a:prstTxWarp>
+                        <a:noAutofit/>
+                      </wps:bodyPr>
+                    </wps:wsp>
+                  </a:graphicData>
+                </a:graphic>
+                <wp14:sizeRelH relativeFrom="margin">
+                  <wp14:pctWidth>0</wp14:pctWidth>
+                </wp14:sizeRelH>
+              </wp:anchor>
+            </w:drawing>
+          </mc:Choice>
+          <mc:Fallback>
+            <w:pict>
+              <v:shape w14:anchorId="432362B4" id="Freeform: Shape 4" o:spid="_x0000_s1026" style="position:absolute;margin-left:131.6pt;margin-top:17.8pt;width:145.3pt;height:30.65pt;z-index:251659264;visibility:visible;mso-wrap-style:square;mso-width-percent:0;mso-wrap-distance-left:9pt;mso-wrap-distance-top:0;mso-wrap-distance-right:9pt;mso-wrap-distance-bottom:0;mso-position-horizontal:absolute;mso-position-horizontal-relative:text;mso-position-vertical:absolute;mso-position-vertical-relative:text;mso-width-percent:0;mso-width-relative:margin;v-text-anchor:middle" coordsize="1518484,388938" o:gfxdata="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" path="m,c241702,193430,483404,386861,736485,388930,989566,390999,1518484,12413,1518484,12413e" filled="f" strokecolor="black [3200]" strokeweight="1pt">
+                <v:stroke joinstyle="miter"/>
+                <v:path arrowok="t" o:connecttype="custom" o:connectlocs="0,0;895019,388930;1845350,12413" o:connectangles="0,0,0"/>
+              </v:shape>
+            </w:pict>
+          </mc:Fallback>
+        </mc:AlternateContent>
+      </w:r>
+    </w:p>
+    <w:p>
+      <w:r>
+        <w:rPr>
+          <w:noProof/>
+        </w:rPr>
+        <mc:AlternateContent>
+          <mc:Choice Requires="wps">
+            <w:drawing>
+              <wp:anchor distT="45720" distB="45720" distL="114300" distR="114300" simplePos="0" relativeHeight="251652089" behindDoc="0" locked="0" layoutInCell="1" allowOverlap="1" wp14:anchorId="75919022" wp14:editId="77824877">
+                <wp:simplePos x="0" y="0"/>
+                <wp:positionH relativeFrom="column">
+                  <wp:posOffset>2180035</wp:posOffset>
+                </wp:positionH>
+                <wp:positionV relativeFrom="paragraph">
+                  <wp:posOffset>93345</wp:posOffset>
+                </wp:positionV>
+                <wp:extent cx="819150" cy="247650"/>
+                <wp:effectExtent l="0" t="0" r="0" b="0"/>
+                <wp:wrapSquare wrapText="bothSides"/>
+                <wp:docPr id="19" name="Text Box 2"/>
+                <wp:cNvGraphicFramePr>
+                  <a:graphicFrameLocks xmlns:a="http://schemas.openxmlformats.org/drawingml/2006/main"/>
+                </wp:cNvGraphicFramePr>
+                <a:graphic xmlns:a="http://schemas.openxmlformats.org/drawingml/2006/main">
+                  <a:graphicData uri="http://schemas.microsoft.com/office/word/2010/wordprocessingShape">
+                    <wps:wsp>
+                      <wps:cNvSpPr txBox="1">
+                        <a:spLocks noChangeArrowheads="1"/>
+                      </wps:cNvSpPr>
+                      <wps:spPr bwMode="auto">
+                        <a:xfrm>
+                          <a:off x="0" y="0"/>
+                          <a:ext cx="819150" cy="247650"/>
+                        </a:xfrm>
+                        <a:prstGeom prst="rect">
+                          <a:avLst/>
+                        </a:prstGeom>
+                        <a:solidFill>
+                          <a:srgbClr val="FFFFFF"/>
+                        </a:solidFill>
+                        <a:ln w="9525">
+                          <a:noFill/>
+                          <a:miter lim="800000"/>
+                          <a:headEnd/>
+                          <a:tailEnd/>
+                        </a:ln>
+                      </wps:spPr>
+                      <wps:txbx>
+                        <w:txbxContent>
+                          <w:p>
+                            <w:pPr>
+                              <w:rPr>
+                                <w:sz w:val="14"/>
+                                <w:szCs w:val="14"/>
+                              </w:rPr>
+                            </w:pPr>
+                            <w:r>
+                              <w:rPr>
+                                <w:sz w:val="14"/>
+                                <w:szCs w:val="14"/>
+                              </w:rPr>
+                              <w:t>upper boundary</w:t>
+                            </w:r>
+                          </w:p>
+                        </w:txbxContent>
+                      </wps:txbx>
+                      <wps:bodyPr rot="0" vert="horz" wrap="square" lIns="91440" tIns="45720" rIns="91440" bIns="45720" anchor="t" anchorCtr="0">
+                        <a:noAutofit/>
+                      </wps:bodyPr>
+                    </wps:wsp>
+                  </a:graphicData>
+                </a:graphic>
+                <wp14:sizeRelH relativeFrom="margin">
+                  <wp14:pctWidth>0</wp14:pctWidth>
+                </wp14:sizeRelH>
+                <wp14:sizeRelV relativeFrom="margin">
+                  <wp14:pctHeight>0</wp14:pctHeight>
+                </wp14:sizeRelV>
+              </wp:anchor>
+            </w:drawing>
+          </mc:Choice>
+          <mc:Fallback>
+            <w:pict>
+              <v:shapetype w14:anchorId="75919022" id="_x0000_t202" coordsize="21600,21600" o:spt="202" path="m,l,21600r21600,l21600,xe">
+                <v:stroke joinstyle="miter"/>
+                <v:path gradientshapeok="t" o:connecttype="rect"/>
+              </v:shapetype>
+              <v:shape id="Text Box 2" o:spid="_x0000_s1026" type="#_x0000_t202" style="position:absolute;margin-left:171.65pt;margin-top:7.35pt;width:64.5pt;height:19.5pt;z-index:251652089;visibility:visible;mso-wrap-style:square;mso-width-percent:0;mso-height-percent:0;mso-wrap-distance-left:9pt;mso-wrap-distance-top:3.6pt;mso-wrap-distance-right:9pt;mso-wrap-distance-bottom:3.6pt;mso-position-horizontal:absolute;mso-position-horizontal-relative:text;mso-position-vertical:absolute;mso-position-vertical-relative:text;mso-width-percent:0;mso-height-percent:0;mso-width-relative:margin;mso-height-relative:margin;v-text-anchor:top" o:gfxdata="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" stroked="f">
+                <v:textbox>
+                  <w:txbxContent>
+                    <w:p>
+                      <w:pPr>
+                        <w:rPr>
+                          <w:sz w:val="14"/>
+                          <w:szCs w:val="14"/>
+                        </w:rPr>
+                      </w:pPr>
+                      <w:r>
+                        <w:rPr>
+                          <w:sz w:val="14"/>
+                          <w:szCs w:val="14"/>
+                        </w:rPr>
+                        <w:t>upper boundary</w:t>
+                      </w:r>
+                    </w:p>
+                  </w:txbxContent>
+                </v:textbox>
+                <w10:wrap type="square"/>
+              </v:shape>
+            </w:pict>
+          </mc:Fallback>
+        </mc:AlternateContent>
+      </w:r>
+      <w:r>
+        <w:rPr>
+          <w:noProof/>
+        </w:rPr>
+        <mc:AlternateContent>
+          <mc:Choice Requires="wps">
+            <w:drawing>
+              <wp:anchor distT="45720" distB="45720" distL="114300" distR="114300" simplePos="0" relativeHeight="251656189" behindDoc="0" locked="0" layoutInCell="1" allowOverlap="1" wp14:anchorId="14B78E33" wp14:editId="4E725283">
+                <wp:simplePos x="0" y="0"/>
+                <wp:positionH relativeFrom="column">
+                  <wp:posOffset>1761490</wp:posOffset>
+                </wp:positionH>
+                <wp:positionV relativeFrom="paragraph">
+                  <wp:posOffset>132080</wp:posOffset>
+                </wp:positionV>
+                <wp:extent cx="247650" cy="266065"/>
+                <wp:effectExtent l="0" t="0" r="0" b="635"/>
+                <wp:wrapSquare wrapText="bothSides"/>
+                <wp:docPr id="14" name="Text Box 2"/>
+                <wp:cNvGraphicFramePr>
+                  <a:graphicFrameLocks xmlns:a="http://schemas.openxmlformats.org/drawingml/2006/main"/>
+                </wp:cNvGraphicFramePr>
+                <a:graphic xmlns:a="http://schemas.openxmlformats.org/drawingml/2006/main">
+                  <a:graphicData uri="http://schemas.microsoft.com/office/word/2010/wordprocessingShape">
+                    <wps:wsp>
+                      <wps:cNvSpPr txBox="1">
+                        <a:spLocks noChangeArrowheads="1"/>
+                      </wps:cNvSpPr>
+                      <wps:spPr bwMode="auto">
+                        <a:xfrm>
+                          <a:off x="0" y="0"/>
+                          <a:ext cx="247650" cy="266065"/>
+                        </a:xfrm>
+                        <a:prstGeom prst="rect">
+                          <a:avLst/>
+                        </a:prstGeom>
+                        <a:solidFill>
+                          <a:srgbClr val="FFFFFF"/>
+                        </a:solidFill>
+                        <a:ln w="9525">
+                          <a:noFill/>
+                          <a:miter lim="800000"/>
+                          <a:headEnd/>
+                          <a:tailEnd/>
+                        </a:ln>
+                      </wps:spPr>
+                      <wps:txbx>
+                        <w:txbxContent>
+                          <w:p>
+                            <w:r>
+                              <w:t>a</w:t>
+                            </w:r>
+                          </w:p>
+                        </w:txbxContent>
+                      </wps:txbx>
+                      <wps:bodyPr rot="0" vert="horz" wrap="square" lIns="91440" tIns="45720" rIns="91440" bIns="45720" anchor="t" anchorCtr="0">
+                        <a:noAutofit/>
+                      </wps:bodyPr>
+                    </wps:wsp>
+                  </a:graphicData>
+                </a:graphic>
+                <wp14:sizeRelH relativeFrom="margin">
+                  <wp14:pctWidth>0</wp14:pctWidth>
+                </wp14:sizeRelH>
+                <wp14:sizeRelV relativeFrom="margin">
+                  <wp14:pctHeight>0</wp14:pctHeight>
+                </wp14:sizeRelV>
+              </wp:anchor>
+            </w:drawing>
+          </mc:Choice>
+          <mc:Fallback>
+            <w:pict>
+              <v:shape w14:anchorId="14B78E33" id="_x0000_s1027" type="#_x0000_t202" style="position:absolute;margin-left:138.7pt;margin-top:10.4pt;width:19.5pt;height:20.95pt;z-index:251656189;visibility:visible;mso-wrap-style:square;mso-width-percent:0;mso-height-percent:0;mso-wrap-distance-left:9pt;mso-wrap-distance-top:3.6pt;mso-wrap-distance-right:9pt;mso-wrap-distance-bottom:3.6pt;mso-position-horizontal:absolute;mso-position-horizontal-relative:text;mso-position-vertical:absolute;mso-position-vertical-relative:text;mso-width-percent:0;mso-height-percent:0;mso-width-relative:margin;mso-height-relative:margin;v-text-anchor:top" o:gfxdata="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" stroked="f">
+                <v:textbox>
+                  <w:txbxContent>
+                    <w:p>
+                      <w:r>
+                        <w:t>a</w:t>
+                      </w:r>
+                    </w:p>
+                  </w:txbxContent>
+                </v:textbox>
+                <w10:wrap type="square"/>
+              </v:shape>
+            </w:pict>
+          </mc:Fallback>
+        </mc:AlternateContent>
+      </w:r>
+      <w:r>
+        <w:rPr>
+          <w:noProof/>
+        </w:rPr>
+        <mc:AlternateContent>
+          <mc:Choice Requires="wps">
+            <w:drawing>
+              <wp:anchor distT="0" distB="0" distL="114300" distR="114300" simplePos="0" relativeHeight="251670528" behindDoc="0" locked="0" layoutInCell="1" allowOverlap="1" wp14:anchorId="1983C2ED" wp14:editId="70AF3642">
+                <wp:simplePos x="0" y="0"/>
+                <wp:positionH relativeFrom="column">
+                  <wp:posOffset>1784931</wp:posOffset>
+                </wp:positionH>
+                <wp:positionV relativeFrom="paragraph">
+                  <wp:posOffset>74157</wp:posOffset>
+                </wp:positionV>
+                <wp:extent cx="45719" cy="405480"/>
+                <wp:effectExtent l="19050" t="19050" r="31115" b="33020"/>
+                <wp:wrapNone/>
+                <wp:docPr id="12" name="Arrow: Up-Down 12"/>
+                <wp:cNvGraphicFramePr/>
+                <a:graphic xmlns:a="http://schemas.openxmlformats.org/drawingml/2006/main">
+                  <a:graphicData uri="http://schemas.microsoft.com/office/word/2010/wordprocessingShape">
+                    <wps:wsp>
+                      <wps:cNvSpPr/>
+                      <wps:spPr>
+                        <a:xfrm>
+                          <a:off x="0" y="0"/>
+                          <a:ext cx="45719" cy="405480"/>
+                        </a:xfrm>
+                        <a:prstGeom prst="upDownArrow">
+                          <a:avLst/>
+                        </a:prstGeom>
+                      </wps:spPr>
+                      <wps:style>
+                        <a:lnRef idx="2">
+                          <a:schemeClr val="dk1">
+                            <a:shade val="50000"/>
+                          </a:schemeClr>
+                        </a:lnRef>
+                        <a:fillRef idx="1">
+                          <a:schemeClr val="dk1"/>
+                        </a:fillRef>
+                        <a:effectRef idx="0">
+                          <a:schemeClr val="dk1"/>
+                        </a:effectRef>
+                        <a:fontRef idx="minor">
+                          <a:schemeClr val="lt1"/>
+                        </a:fontRef>
+                      </wps:style>
+                      <wps:bodyPr rot="0" spcFirstLastPara="0" vertOverflow="overflow" horzOverflow="overflow" vert="horz" wrap="square" lIns="91440" tIns="45720" rIns="91440" bIns="45720" numCol="1" spcCol="0" rtlCol="0" fromWordArt="0" anchor="ctr" anchorCtr="0" forceAA="0" compatLnSpc="1">
+                        <a:prstTxWarp prst="textNoShape">
+                          <a:avLst/>
+                        </a:prstTxWarp>
+                        <a:noAutofit/>
+                      </wps:bodyPr>
+                    </wps:wsp>
+                  </a:graphicData>
+                </a:graphic>
+              </wp:anchor>
+            </w:drawing>
+          </mc:Choice>
+          <mc:Fallback>
+            <w:pict>
+              <v:shapetype w14:anchorId="1EF0A4E0" id="_x0000_t70" coordsize="21600,21600" o:spt="70" adj="5400,4320" path="m10800,l21600@0@3@0@3@2,21600@2,10800,21600,0@2@1@2@1@0,0@0xe">
+                <v:stroke joinstyle="miter"/>
+                <v:formulas>
+                  <v:f eqn="val #1"/>
+                  <v:f eqn="val #0"/>
+                  <v:f eqn="sum 21600 0 #1"/>
+                  <v:f eqn="sum 21600 0 #0"/>
+                  <v:f eqn="prod #1 #0 10800"/>
+                  <v:f eqn="sum #1 0 @4"/>
+                  <v:f eqn="sum 21600 0 @5"/>
+                </v:formulas>
+                <v:path o:connecttype="custom" o:connectlocs="10800,0;0,@0;@1,10800;0,@2;10800,21600;21600,@2;@3,10800;21600,@0" o:connectangles="270,180,180,180,90,0,0,0" textboxrect="@1,@5,@3,@6"/>
+                <v:handles>
+                  <v:h position="#0,#1" xrange="0,10800" yrange="0,10800"/>
+                </v:handles>
+              </v:shapetype>
+              <v:shape id="Arrow: Up-Down 12" o:spid="_x0000_s1026" type="#_x0000_t70" style="position:absolute;margin-left:140.55pt;margin-top:5.85pt;width:3.6pt;height:31.95pt;z-index:251670528;visibility:visible;mso-wrap-style:square;mso-wrap-distance-left:9pt;mso-wrap-distance-top:0;mso-wrap-distance-right:9pt;mso-wrap-distance-bottom:0;mso-position-horizontal:absolute;mso-position-horizontal-relative:text;mso-position-vertical:absolute;mso-position-vertical-relative:text;v-text-anchor:middle" o:gfxdata="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" adj=",1218" fillcolor="black [3200]" strokecolor="black [1600]" strokeweight="1pt"/>
+            </w:pict>
+          </mc:Fallback>
+        </mc:AlternateContent>
+      </w:r>
+      <w:r>
+        <w:rPr>
+          <w:noProof/>
+        </w:rPr>
+        <mc:AlternateContent>
+          <mc:Choice Requires="wps">
+            <w:drawing>
+              <wp:anchor distT="0" distB="0" distL="114300" distR="114300" simplePos="0" relativeHeight="251665408" behindDoc="0" locked="0" layoutInCell="1" allowOverlap="1" wp14:anchorId="41183C4F" wp14:editId="030EFA91">
+                <wp:simplePos x="0" y="0"/>
+                <wp:positionH relativeFrom="column">
+                  <wp:posOffset>1654810</wp:posOffset>
+                </wp:positionH>
+                <wp:positionV relativeFrom="paragraph">
+                  <wp:posOffset>39657</wp:posOffset>
+                </wp:positionV>
+                <wp:extent cx="53788" cy="835786"/>
+                <wp:effectExtent l="19050" t="19050" r="41910" b="40640"/>
+                <wp:wrapNone/>
+                <wp:docPr id="10" name="Arrow: Up-Down 10"/>
+                <wp:cNvGraphicFramePr/>
+                <a:graphic xmlns:a="http://schemas.openxmlformats.org/drawingml/2006/main">
+                  <a:graphicData uri="http://schemas.microsoft.com/office/word/2010/wordprocessingShape">
+                    <wps:wsp>
+                      <wps:cNvSpPr/>
+                      <wps:spPr>
+                        <a:xfrm>
+                          <a:off x="0" y="0"/>
+                          <a:ext cx="53788" cy="835786"/>
+                        </a:xfrm>
+                        <a:prstGeom prst="upDownArrow">
+                          <a:avLst/>
+                        </a:prstGeom>
+                      </wps:spPr>
+                      <wps:style>
+                        <a:lnRef idx="2">
+                          <a:schemeClr val="dk1">
+                            <a:shade val="50000"/>
+                          </a:schemeClr>
+                        </a:lnRef>
+                        <a:fillRef idx="1">
+                          <a:schemeClr val="dk1"/>
+                        </a:fillRef>
+                        <a:effectRef idx="0">
+                          <a:schemeClr val="dk1"/>
+                        </a:effectRef>
+                        <a:fontRef idx="minor">
+                          <a:schemeClr val="lt1"/>
+                        </a:fontRef>
+                      </wps:style>
+                      <wps:bodyPr rot="0" spcFirstLastPara="0" vertOverflow="overflow" horzOverflow="overflow" vert="horz" wrap="square" lIns="91440" tIns="45720" rIns="91440" bIns="45720" numCol="1" spcCol="0" rtlCol="0" fromWordArt="0" anchor="ctr" anchorCtr="0" forceAA="0" compatLnSpc="1">
+                        <a:prstTxWarp prst="textNoShape">
+                          <a:avLst/>
+                        </a:prstTxWarp>
+                        <a:noAutofit/>
+                      </wps:bodyPr>
+                    </wps:wsp>
+                  </a:graphicData>
+                </a:graphic>
+              </wp:anchor>
+            </w:drawing>
+          </mc:Choice>
+          <mc:Fallback>
+            <w:pict>
+              <v:shape w14:anchorId="62C3E992" id="Arrow: Up-Down 10" o:spid="_x0000_s1026" type="#_x0000_t70" style="position:absolute;margin-left:130.3pt;margin-top:3.1pt;width:4.25pt;height:65.8pt;z-index:251665408;visibility:visible;mso-wrap-style:square;mso-wrap-distance-left:9pt;mso-wrap-distance-top:0;mso-wrap-distance-right:9pt;mso-wrap-distance-bottom:0;mso-position-horizontal:absolute;mso-position-horizontal-relative:text;mso-position-vertical:absolute;mso-position-vertical-relative:text;v-text-anchor:middle" o:gfxdata="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" adj=",695" fillcolor="black [3200]" strokecolor="black [1600]" strokeweight="1pt"/>
+            </w:pict>
+          </mc:Fallback>
+        </mc:AlternateContent>
+      </w:r>
+    </w:p>
+    <w:p>
+      <w:r>
+        <w:rPr>
+          <w:noProof/>
+        </w:rPr>
+        <mc:AlternateContent>
+          <mc:Choice Requires="wps">
+            <w:drawing>
+              <wp:anchor distT="45720" distB="45720" distL="114300" distR="114300" simplePos="0" relativeHeight="251654139" behindDoc="0" locked="0" layoutInCell="1" allowOverlap="1" wp14:anchorId="1098241F" wp14:editId="4BBC5B63">
+                <wp:simplePos x="0" y="0"/>
+                <wp:positionH relativeFrom="column">
+                  <wp:posOffset>1470025</wp:posOffset>
+                </wp:positionH>
+                <wp:positionV relativeFrom="paragraph">
+                  <wp:posOffset>55245</wp:posOffset>
+                </wp:positionV>
+                <wp:extent cx="198120" cy="247650"/>
+                <wp:effectExtent l="0" t="0" r="0" b="0"/>
+                <wp:wrapSquare wrapText="bothSides"/>
+                <wp:docPr id="217" name="Text Box 2"/>
+                <wp:cNvGraphicFramePr>
+                  <a:graphicFrameLocks xmlns:a="http://schemas.openxmlformats.org/drawingml/2006/main"/>
+                </wp:cNvGraphicFramePr>
+                <a:graphic xmlns:a="http://schemas.openxmlformats.org/drawingml/2006/main">
+                  <a:graphicData uri="http://schemas.microsoft.com/office/word/2010/wordprocessingShape">
+                    <wps:wsp>
+                      <wps:cNvSpPr txBox="1">
+                        <a:spLocks noChangeArrowheads="1"/>
+                      </wps:cNvSpPr>
+                      <wps:spPr bwMode="auto">
+                        <a:xfrm>
+                          <a:off x="0" y="0"/>
+                          <a:ext cx="198120" cy="247650"/>
+                        </a:xfrm>
+                        <a:prstGeom prst="rect">
+                          <a:avLst/>
+                        </a:prstGeom>
+                        <a:solidFill>
+                          <a:srgbClr val="FFFFFF"/>
+                        </a:solidFill>
+                        <a:ln w="9525">
+                          <a:noFill/>
+                          <a:miter lim="800000"/>
+                          <a:headEnd/>
+                          <a:tailEnd/>
+                        </a:ln>
+                      </wps:spPr>
+                      <wps:txbx>
+                        <w:txbxContent>
+                          <w:p>
+                            <w:r>
+                              <w:t>L</w:t>
+                            </w:r>
+                          </w:p>
+                        </w:txbxContent>
+                      </wps:txbx>
+                      <wps:bodyPr rot="0" vert="horz" wrap="square" lIns="91440" tIns="45720" rIns="91440" bIns="45720" anchor="t" anchorCtr="0">
+                        <a:noAutofit/>
+                      </wps:bodyPr>
+                    </wps:wsp>
+                  </a:graphicData>
+                </a:graphic>
+                <wp14:sizeRelH relativeFrom="margin">
+                  <wp14:pctWidth>0</wp14:pctWidth>
+                </wp14:sizeRelH>
+                <wp14:sizeRelV relativeFrom="margin">
+                  <wp14:pctHeight>0</wp14:pctHeight>
+                </wp14:sizeRelV>
+              </wp:anchor>
+            </w:drawing>
+          </mc:Choice>
+          <mc:Fallback>
+            <w:pict>
+              <v:shape w14:anchorId="1098241F" id="_x0000_s1028" type="#_x0000_t202" style="position:absolute;margin-left:115.75pt;margin-top:4.35pt;width:15.6pt;height:19.5pt;z-index:251654139;visibility:visible;mso-wrap-style:square;mso-width-percent:0;mso-height-percent:0;mso-wrap-distance-left:9pt;mso-wrap-distance-top:3.6pt;mso-wrap-distance-right:9pt;mso-wrap-distance-bottom:3.6pt;mso-position-horizontal:absolute;mso-position-horizontal-relative:text;mso-position-vertical:absolute;mso-position-vertical-relative:text;mso-width-percent:0;mso-height-percent:0;mso-width-relative:margin;mso-height-relative:margin;v-text-anchor:top" o:gfxdata="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" stroked="f">
+                <v:textbox>
+                  <w:txbxContent>
+                    <w:p>
+                      <w:r>
+                        <w:t>L</w:t>
+                      </w:r>
+                    </w:p>
+                  </w:txbxContent>
+                </v:textbox>
+                <w10:wrap type="square"/>
+              </v:shape>
+            </w:pict>
+          </mc:Fallback>
+        </mc:AlternateContent>
+      </w:r>
+      <w:r>
+        <w:rPr>
+          <w:noProof/>
+        </w:rPr>
+        <mc:AlternateContent>
+          <mc:Choice Requires="wps">
+            <w:drawing>
+              <wp:anchor distT="45720" distB="45720" distL="114300" distR="114300" simplePos="0" relativeHeight="251657214" behindDoc="0" locked="0" layoutInCell="1" allowOverlap="1" wp14:anchorId="1B60C0B1" wp14:editId="58CDD64D">
+                <wp:simplePos x="0" y="0"/>
+                <wp:positionH relativeFrom="column">
+                  <wp:posOffset>1840865</wp:posOffset>
+                </wp:positionH>
+                <wp:positionV relativeFrom="paragraph">
+                  <wp:posOffset>112395</wp:posOffset>
+                </wp:positionV>
+                <wp:extent cx="372110" cy="266065"/>
+                <wp:effectExtent l="0" t="0" r="8890" b="635"/>
+                <wp:wrapSquare wrapText="bothSides"/>
+                <wp:docPr id="17" name="Text Box 2"/>
+                <wp:cNvGraphicFramePr>
+                  <a:graphicFrameLocks xmlns:a="http://schemas.openxmlformats.org/drawingml/2006/main"/>
+                </wp:cNvGraphicFramePr>
+                <a:graphic xmlns:a="http://schemas.openxmlformats.org/drawingml/2006/main">
+                  <a:graphicData uri="http://schemas.microsoft.com/office/word/2010/wordprocessingShape">
+                    <wps:wsp>
+                      <wps:cNvSpPr txBox="1">
+                        <a:spLocks noChangeArrowheads="1"/>
+                      </wps:cNvSpPr>
+                      <wps:spPr bwMode="auto">
+                        <a:xfrm>
+                          <a:off x="0" y="0"/>
+                          <a:ext cx="372110" cy="266065"/>
+                        </a:xfrm>
+                        <a:prstGeom prst="rect">
+                          <a:avLst/>
+                        </a:prstGeom>
+                        <a:solidFill>
+                          <a:srgbClr val="FFFFFF"/>
+                        </a:solidFill>
+                        <a:ln w="9525">
+                          <a:noFill/>
+                          <a:miter lim="800000"/>
+                          <a:headEnd/>
+                          <a:tailEnd/>
+                        </a:ln>
+                      </wps:spPr>
+                      <wps:txbx>
+                        <w:txbxContent>
+                          <w:p>
+                            <m:oMathPara>
+                              <m:oMath>
+                                <m:acc>
+                                  <m:accPr>
+                                    <m:chr m:val="̅"/>
+                                    <m:ctrlPr>
+                                      <w:rPr>
+                                        <w:rFonts w:ascii="Cambria Math" w:hAnsi="Cambria Math"/>
+                                        <w:i/>
+                                      </w:rPr>
+                                    </m:ctrlPr>
+                                  </m:accPr>
+                                  <m:e>
+                                    <m:r>
+                                      <w:rPr>
+                                        <w:rFonts w:ascii="Cambria Math" w:hAnsi="Cambria Math"/>
+                                      </w:rPr>
+                                      <m:t>v</m:t>
+                                    </m:r>
+                                  </m:e>
+                                </m:acc>
+                              </m:oMath>
+                            </m:oMathPara>
+                          </w:p>
+                        </w:txbxContent>
+                      </wps:txbx>
+                      <wps:bodyPr rot="0" vert="horz" wrap="square" lIns="91440" tIns="45720" rIns="91440" bIns="45720" anchor="t" anchorCtr="0">
+                        <a:noAutofit/>
+                      </wps:bodyPr>
+                    </wps:wsp>
+                  </a:graphicData>
+                </a:graphic>
+                <wp14:sizeRelH relativeFrom="margin">
+                  <wp14:pctWidth>0</wp14:pctWidth>
+                </wp14:sizeRelH>
+                <wp14:sizeRelV relativeFrom="margin">
+                  <wp14:pctHeight>0</wp14:pctHeight>
+                </wp14:sizeRelV>
+              </wp:anchor>
+            </w:drawing>
+          </mc:Choice>
+          <mc:Fallback>
+            <w:pict>
+              <v:shape w14:anchorId="1B60C0B1" id="_x0000_s1029" type="#_x0000_t202" style="position:absolute;margin-left:144.95pt;margin-top:8.85pt;width:29.3pt;height:20.95pt;z-index:251657214;visibility:visible;mso-wrap-style:square;mso-width-percent:0;mso-height-percent:0;mso-wrap-distance-left:9pt;mso-wrap-distance-top:3.6pt;mso-wrap-distance-right:9pt;mso-wrap-distance-bottom:3.6pt;mso-position-horizontal:absolute;mso-position-horizontal-relative:text;mso-position-vertical:absolute;mso-position-vertical-relative:text;mso-width-percent:0;mso-height-percent:0;mso-width-relative:margin;mso-height-relative:margin;v-text-anchor:top" o:gfxdata="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" stroked="f">
+                <v:textbox>
+                  <w:txbxContent>
+                    <w:p>
+                      <m:oMathPara>
+                        <m:oMath>
+                          <m:acc>
+                            <m:accPr>
+                              <m:chr m:val="̅"/>
+                              <m:ctrlPr>
+                                <w:rPr>
+                                  <w:rFonts w:ascii="Cambria Math" w:hAnsi="Cambria Math"/>
+                                  <w:i/>
+                                </w:rPr>
+                              </m:ctrlPr>
+                            </m:accPr>
+                            <m:e>
+                              <m:r>
+                                <w:rPr>
+                                  <w:rFonts w:ascii="Cambria Math" w:hAnsi="Cambria Math"/>
+                                </w:rPr>
+                                <m:t>v</m:t>
+                              </m:r>
+                            </m:e>
+                          </m:acc>
+                        </m:oMath>
+                      </m:oMathPara>
+                    </w:p>
+                  </w:txbxContent>
+                </v:textbox>
+                <w10:wrap type="square"/>
+              </v:shape>
+            </w:pict>
+          </mc:Fallback>
+        </mc:AlternateContent>
+      </w:r>
+      <w:r>
+        <w:rPr>
+          <w:noProof/>
+        </w:rPr>
+        <mc:AlternateContent>
+          <mc:Choice Requires="wps">
+            <w:drawing>
+              <wp:anchor distT="0" distB="0" distL="114300" distR="114300" simplePos="0" relativeHeight="251661312" behindDoc="0" locked="0" layoutInCell="1" allowOverlap="1" wp14:anchorId="32C2AAC6" wp14:editId="26DA216D">
+                <wp:simplePos x="0" y="0"/>
+                <wp:positionH relativeFrom="column">
+                  <wp:posOffset>1717040</wp:posOffset>
+                </wp:positionH>
+                <wp:positionV relativeFrom="paragraph">
+                  <wp:posOffset>176817</wp:posOffset>
+                </wp:positionV>
+                <wp:extent cx="264804" cy="78613"/>
+                <wp:effectExtent l="0" t="0" r="59055" b="74295"/>
+                <wp:wrapNone/>
+                <wp:docPr id="6" name="Straight Arrow Connector 6"/>
+                <wp:cNvGraphicFramePr/>
+                <a:graphic xmlns:a="http://schemas.openxmlformats.org/drawingml/2006/main">
+                  <a:graphicData uri="http://schemas.microsoft.com/office/word/2010/wordprocessingShape">
+                    <wps:wsp>
+                      <wps:cNvCnPr/>
+                      <wps:spPr>
+                        <a:xfrm>
+                          <a:off x="0" y="0"/>
+                          <a:ext cx="264804" cy="78613"/>
+                        </a:xfrm>
+                        <a:prstGeom prst="straightConnector1">
+                          <a:avLst/>
+                        </a:prstGeom>
+                        <a:ln>
+                          <a:tailEnd type="triangle"/>
+                        </a:ln>
+                      </wps:spPr>
+                      <wps:style>
+                        <a:lnRef idx="1">
+                          <a:schemeClr val="dk1"/>
+                        </a:lnRef>
+                        <a:fillRef idx="0">
+                          <a:schemeClr val="dk1"/>
+                        </a:fillRef>
+                        <a:effectRef idx="0">
+                          <a:schemeClr val="dk1"/>
+                        </a:effectRef>
+                        <a:fontRef idx="minor">
+                          <a:schemeClr val="tx1"/>
+                        </a:fontRef>
+                      </wps:style>
+                      <wps:bodyPr/>
+                    </wps:wsp>
+                  </a:graphicData>
+                </a:graphic>
+                <wp14:sizeRelH relativeFrom="margin">
+                  <wp14:pctWidth>0</wp14:pctWidth>
+                </wp14:sizeRelH>
+                <wp14:sizeRelV relativeFrom="margin">
+                  <wp14:pctHeight>0</wp14:pctHeight>
+                </wp14:sizeRelV>
+              </wp:anchor>
+            </w:drawing>
+          </mc:Choice>
+          <mc:Fallback>
+            <w:pict>
+              <v:shapetype w14:anchorId="383FCA37" id="_x0000_t32" coordsize="21600,21600" o:spt="32" o:oned="t" path="m,l21600,21600e" filled="f">
+                <v:path arrowok="t" fillok="f" o:connecttype="none"/>
+                <o:lock v:ext="edit" shapetype="t"/>
+              </v:shapetype>
+              <v:shape id="Straight Arrow Connector 6" o:spid="_x0000_s1026" type="#_x0000_t32" style="position:absolute;margin-left:135.2pt;margin-top:13.9pt;width:20.85pt;height:6.2pt;z-index:251661312;visibility:visible;mso-wrap-style:square;mso-width-percent:0;mso-height-percent:0;mso-wrap-distance-left:9pt;mso-wrap-distance-top:0;mso-wrap-distance-right:9pt;mso-wrap-distance-bottom:0;mso-position-horizontal:absolute;mso-position-horizontal-relative:text;mso-position-vertical:absolute;mso-position-vertical-relative:text;mso-width-percent:0;mso-height-percent:0;mso-width-relative:margin;mso-height-relative:margin" o:gfxdata="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" strokecolor="black [3200]" strokeweight=".5pt">
+                <v:stroke endarrow="block" joinstyle="miter"/>
+              </v:shape>
+            </w:pict>
+          </mc:Fallback>
+        </mc:AlternateContent>
+      </w:r>
+      <w:r>
+        <w:rPr>
+          <w:noProof/>
+        </w:rPr>
+        <mc:AlternateContent>
+          <mc:Choice Requires="wps">
+            <w:drawing>
+              <wp:anchor distT="0" distB="0" distL="114300" distR="114300" simplePos="0" relativeHeight="251662336" behindDoc="0" locked="0" layoutInCell="1" allowOverlap="1" wp14:anchorId="3828C093" wp14:editId="37877484">
+                <wp:simplePos x="0" y="0"/>
+                <wp:positionH relativeFrom="column">
+                  <wp:posOffset>2283931</wp:posOffset>
+                </wp:positionH>
+                <wp:positionV relativeFrom="paragraph">
+                  <wp:posOffset>176212</wp:posOffset>
+                </wp:positionV>
+                <wp:extent cx="284587" cy="45719"/>
+                <wp:effectExtent l="0" t="38100" r="39370" b="88265"/>
+                <wp:wrapNone/>
+                <wp:docPr id="7" name="Straight Arrow Connector 7"/>
+                <wp:cNvGraphicFramePr/>
+                <a:graphic xmlns:a="http://schemas.openxmlformats.org/drawingml/2006/main">
+                  <a:graphicData uri="http://schemas.microsoft.com/office/word/2010/wordprocessingShape">
+                    <wps:wsp>
+                      <wps:cNvCnPr/>
+                      <wps:spPr>
+                        <a:xfrm>
+                          <a:off x="0" y="0"/>
+                          <a:ext cx="284587" cy="45719"/>
+                        </a:xfrm>
+                        <a:prstGeom prst="straightConnector1">
+                          <a:avLst/>
+                        </a:prstGeom>
+                        <a:ln>
+                          <a:tailEnd type="triangle"/>
+                        </a:ln>
+                      </wps:spPr>
+                      <wps:style>
+                        <a:lnRef idx="1">
+                          <a:schemeClr val="dk1"/>
+                        </a:lnRef>
+                        <a:fillRef idx="0">
+                          <a:schemeClr val="dk1"/>
+                        </a:fillRef>
+                        <a:effectRef idx="0">
+                          <a:schemeClr val="dk1"/>
+                        </a:effectRef>
+                        <a:fontRef idx="minor">
+                          <a:schemeClr val="tx1"/>
+                        </a:fontRef>
+                      </wps:style>
+                      <wps:bodyPr/>
+                    </wps:wsp>
+                  </a:graphicData>
+                </a:graphic>
+                <wp14:sizeRelH relativeFrom="margin">
+                  <wp14:pctWidth>0</wp14:pctWidth>
+                </wp14:sizeRelH>
+                <wp14:sizeRelV relativeFrom="margin">
+                  <wp14:pctHeight>0</wp14:pctHeight>
+                </wp14:sizeRelV>
+              </wp:anchor>
+            </w:drawing>
+          </mc:Choice>
+          <mc:Fallback>
+            <w:pict>
+              <v:shape w14:anchorId="11D9004E" id="Straight Arrow Connector 7" o:spid="_x0000_s1026" type="#_x0000_t32" style="position:absolute;margin-left:179.85pt;margin-top:13.85pt;width:22.4pt;height:3.6pt;z-index:251662336;visibility:visible;mso-wrap-style:square;mso-width-percent:0;mso-height-percent:0;mso-wrap-distance-left:9pt;mso-wrap-distance-top:0;mso-wrap-distance-right:9pt;mso-wrap-distance-bottom:0;mso-position-horizontal:absolute;mso-position-horizontal-relative:text;mso-position-vertical:absolute;mso-position-vertical-relative:text;mso-width-percent:0;mso-height-percent:0;mso-width-relative:margin;mso-height-relative:margin" o:gfxdata="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" strokecolor="black [3200]" strokeweight=".5pt">
+                <v:stroke endarrow="block" joinstyle="miter"/>
+              </v:shape>
+            </w:pict>
+          </mc:Fallback>
+        </mc:AlternateContent>
+      </w:r>
+      <w:r>
+        <w:rPr>
+          <w:noProof/>
+        </w:rPr>
+        <mc:AlternateContent>
+          <mc:Choice Requires="wps">
+            <w:drawing>
+              <wp:anchor distT="0" distB="0" distL="114300" distR="114300" simplePos="0" relativeHeight="251664384" behindDoc="0" locked="0" layoutInCell="1" allowOverlap="1" wp14:anchorId="19C929C2" wp14:editId="628DCDCF">
+                <wp:simplePos x="0" y="0"/>
+                <wp:positionH relativeFrom="column">
+                  <wp:posOffset>3127964</wp:posOffset>
+                </wp:positionH>
+                <wp:positionV relativeFrom="paragraph">
+                  <wp:posOffset>18562</wp:posOffset>
+                </wp:positionV>
+                <wp:extent cx="326867" cy="85524"/>
+                <wp:effectExtent l="0" t="57150" r="0" b="29210"/>
+                <wp:wrapNone/>
+                <wp:docPr id="9" name="Straight Arrow Connector 9"/>
+                <wp:cNvGraphicFramePr/>
+                <a:graphic xmlns:a="http://schemas.openxmlformats.org/drawingml/2006/main">
+                  <a:graphicData uri="http://schemas.microsoft.com/office/word/2010/wordprocessingShape">
+                    <wps:wsp>
+                      <wps:cNvCnPr/>
+                      <wps:spPr>
+                        <a:xfrm flipV="1">
+                          <a:off x="0" y="0"/>
+                          <a:ext cx="326867" cy="85524"/>
+                        </a:xfrm>
+                        <a:prstGeom prst="straightConnector1">
+                          <a:avLst/>
+                        </a:prstGeom>
+                        <a:ln>
+                          <a:tailEnd type="triangle"/>
+                        </a:ln>
+                      </wps:spPr>
+                      <wps:style>
+                        <a:lnRef idx="1">
+                          <a:schemeClr val="dk1"/>
+                        </a:lnRef>
+                        <a:fillRef idx="0">
+                          <a:schemeClr val="dk1"/>
+                        </a:fillRef>
+                        <a:effectRef idx="0">
+                          <a:schemeClr val="dk1"/>
+                        </a:effectRef>
+                        <a:fontRef idx="minor">
+                          <a:schemeClr val="tx1"/>
+                        </a:fontRef>
+                      </wps:style>
+                      <wps:bodyPr/>
+                    </wps:wsp>
+                  </a:graphicData>
+                </a:graphic>
+                <wp14:sizeRelH relativeFrom="margin">
+                  <wp14:pctWidth>0</wp14:pctWidth>
+                </wp14:sizeRelH>
+                <wp14:sizeRelV relativeFrom="margin">
+                  <wp14:pctHeight>0</wp14:pctHeight>
+                </wp14:sizeRelV>
+              </wp:anchor>
+            </w:drawing>
+          </mc:Choice>
+          <mc:Fallback>
+            <w:pict>
+              <v:shape w14:anchorId="145781F2" id="Straight Arrow Connector 9" o:spid="_x0000_s1026" type="#_x0000_t32" style="position:absolute;margin-left:246.3pt;margin-top:1.45pt;width:25.75pt;height:6.75pt;flip:y;z-index:251664384;visibility:visible;mso-wrap-style:square;mso-width-percent:0;mso-height-percent:0;mso-wrap-distance-left:9pt;mso-wrap-distance-top:0;mso-wrap-distance-right:9pt;mso-wrap-distance-bottom:0;mso-position-horizontal:absolute;mso-position-horizontal-relative:text;mso-position-vertical:absolute;mso-position-vertical-relative:text;mso-width-percent:0;mso-height-percent:0;mso-width-relative:margin;mso-height-relative:margin" o:gfxdata="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" strokecolor="black [3200]" strokeweight=".5pt">
+                <v:stroke endarrow="block" joinstyle="miter"/>
+              </v:shape>
+            </w:pict>
+          </mc:Fallback>
+        </mc:AlternateContent>
+      </w:r>
+      <w:r>
+        <w:rPr>
+          <w:noProof/>
+        </w:rPr>
+        <mc:AlternateContent>
+          <mc:Choice Requires="wps">
+            <w:drawing>
+              <wp:anchor distT="0" distB="0" distL="114300" distR="114300" simplePos="0" relativeHeight="251668480" behindDoc="0" locked="0" layoutInCell="1" allowOverlap="1" wp14:anchorId="0DC0B0ED" wp14:editId="0CC17AEB">
+                <wp:simplePos x="0" y="0"/>
+                <wp:positionH relativeFrom="column">
+                  <wp:posOffset>1787219</wp:posOffset>
+                </wp:positionH>
+                <wp:positionV relativeFrom="paragraph">
+                  <wp:posOffset>217360</wp:posOffset>
+                </wp:positionV>
+                <wp:extent cx="45719" cy="405480"/>
+                <wp:effectExtent l="19050" t="19050" r="31115" b="33020"/>
+                <wp:wrapNone/>
+                <wp:docPr id="11" name="Arrow: Up-Down 11"/>
+                <wp:cNvGraphicFramePr/>
+                <a:graphic xmlns:a="http://schemas.openxmlformats.org/drawingml/2006/main">
+                  <a:graphicData uri="http://schemas.microsoft.com/office/word/2010/wordprocessingShape">
+                    <wps:wsp>
+                      <wps:cNvSpPr/>
+                      <wps:spPr>
+                        <a:xfrm>
+                          <a:off x="0" y="0"/>
+                          <a:ext cx="45719" cy="405480"/>
+                        </a:xfrm>
+                        <a:prstGeom prst="upDownArrow">
+                          <a:avLst/>
+                        </a:prstGeom>
+                      </wps:spPr>
+                      <wps:style>
+                        <a:lnRef idx="2">
+                          <a:schemeClr val="dk1">
+                            <a:shade val="50000"/>
+                          </a:schemeClr>
+                        </a:lnRef>
+                        <a:fillRef idx="1">
+                          <a:schemeClr val="dk1"/>
+                        </a:fillRef>
+                        <a:effectRef idx="0">
+                          <a:schemeClr val="dk1"/>
+                        </a:effectRef>
+                        <a:fontRef idx="minor">
+                          <a:schemeClr val="lt1"/>
+                        </a:fontRef>
+                      </wps:style>
+                      <wps:bodyPr rot="0" spcFirstLastPara="0" vertOverflow="overflow" horzOverflow="overflow" vert="horz" wrap="square" lIns="91440" tIns="45720" rIns="91440" bIns="45720" numCol="1" spcCol="0" rtlCol="0" fromWordArt="0" anchor="ctr" anchorCtr="0" forceAA="0" compatLnSpc="1">
+                        <a:prstTxWarp prst="textNoShape">
+                          <a:avLst/>
+                        </a:prstTxWarp>
+                        <a:noAutofit/>
+                      </wps:bodyPr>
+                    </wps:wsp>
+                  </a:graphicData>
+                </a:graphic>
+              </wp:anchor>
+            </w:drawing>
+          </mc:Choice>
+          <mc:Fallback>
+            <w:pict>
+              <v:shape w14:anchorId="0D0FDB3E" id="Arrow: Up-Down 11" o:spid="_x0000_s1026" type="#_x0000_t70" style="position:absolute;margin-left:140.75pt;margin-top:17.1pt;width:3.6pt;height:31.95pt;z-index:251668480;visibility:visible;mso-wrap-style:square;mso-wrap-distance-left:9pt;mso-wrap-distance-top:0;mso-wrap-distance-right:9pt;mso-wrap-distance-bottom:0;mso-position-horizontal:absolute;mso-position-horizontal-relative:text;mso-position-vertical:absolute;mso-position-vertical-relative:text;v-text-anchor:middle" o:gfxdata="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" adj=",1218" fillcolor="black [3200]" strokecolor="black [1600]" strokeweight="1pt"/>
+            </w:pict>
+          </mc:Fallback>
+        </mc:AlternateContent>
+      </w:r>
+    </w:p>
+    <w:p>
+      <w:r>
+        <w:rPr>
+          <w:noProof/>
+        </w:rPr>
+        <mc:AlternateContent>
+          <mc:Choice Requires="wps">
+            <w:drawing>
+              <wp:anchor distT="45720" distB="45720" distL="114300" distR="114300" simplePos="0" relativeHeight="251651064" behindDoc="0" locked="0" layoutInCell="1" allowOverlap="1" wp14:anchorId="3032440F" wp14:editId="1410956C">
+                <wp:simplePos x="0" y="0"/>
+                <wp:positionH relativeFrom="column">
+                  <wp:posOffset>2945765</wp:posOffset>
+                </wp:positionH>
+                <wp:positionV relativeFrom="paragraph">
+                  <wp:posOffset>17145</wp:posOffset>
+                </wp:positionV>
+                <wp:extent cx="802640" cy="247650"/>
+                <wp:effectExtent l="0" t="0" r="0" b="0"/>
+                <wp:wrapSquare wrapText="bothSides"/>
+                <wp:docPr id="20" name="Text Box 2"/>
+                <wp:cNvGraphicFramePr>
+                  <a:graphicFrameLocks xmlns:a="http://schemas.openxmlformats.org/drawingml/2006/main"/>
+                </wp:cNvGraphicFramePr>
+                <a:graphic xmlns:a="http://schemas.openxmlformats.org/drawingml/2006/main">
+                  <a:graphicData uri="http://schemas.microsoft.com/office/word/2010/wordprocessingShape">
+                    <wps:wsp>
+                      <wps:cNvSpPr txBox="1">
+                        <a:spLocks noChangeArrowheads="1"/>
+                      </wps:cNvSpPr>
+                      <wps:spPr bwMode="auto">
+                        <a:xfrm>
+                          <a:off x="0" y="0"/>
+                          <a:ext cx="802640" cy="247650"/>
+                        </a:xfrm>
+                        <a:prstGeom prst="rect">
+                          <a:avLst/>
+                        </a:prstGeom>
+                        <a:solidFill>
+                          <a:srgbClr val="FFFFFF"/>
+                        </a:solidFill>
+                        <a:ln w="9525">
+                          <a:noFill/>
+                          <a:miter lim="800000"/>
+                          <a:headEnd/>
+                          <a:tailEnd/>
+                        </a:ln>
+                      </wps:spPr>
+                      <wps:txbx>
+                        <w:txbxContent>
+                          <w:p>
+                            <w:pPr>
+                              <w:rPr>
+                                <w:sz w:val="12"/>
+                                <w:szCs w:val="12"/>
+                              </w:rPr>
+                            </w:pPr>
+                            <w:r>
+                              <w:rPr>
+                                <w:sz w:val="12"/>
+                                <w:szCs w:val="12"/>
+                              </w:rPr>
+                              <w:t>grid velocity vector</w:t>
+                            </w:r>
+                          </w:p>
+                        </w:txbxContent>
+                      </wps:txbx>
+                      <wps:bodyPr rot="0" vert="horz" wrap="square" lIns="91440" tIns="45720" rIns="91440" bIns="45720" anchor="t" anchorCtr="0">
+                        <a:noAutofit/>
+                      </wps:bodyPr>
+                    </wps:wsp>
+                  </a:graphicData>
+                </a:graphic>
+                <wp14:sizeRelH relativeFrom="margin">
+                  <wp14:pctWidth>0</wp14:pctWidth>
+                </wp14:sizeRelH>
+                <wp14:sizeRelV relativeFrom="margin">
+                  <wp14:pctHeight>0</wp14:pctHeight>
+                </wp14:sizeRelV>
+              </wp:anchor>
+            </w:drawing>
+          </mc:Choice>
+          <mc:Fallback>
+            <w:pict>
+              <v:shape w14:anchorId="3032440F" id="_x0000_s1030" type="#_x0000_t202" style="position:absolute;margin-left:231.95pt;margin-top:1.35pt;width:63.2pt;height:19.5pt;z-index:251651064;visibility:visible;mso-wrap-style:square;mso-width-percent:0;mso-height-percent:0;mso-wrap-distance-left:9pt;mso-wrap-distance-top:3.6pt;mso-wrap-distance-right:9pt;mso-wrap-distance-bottom:3.6pt;mso-position-horizontal:absolute;mso-position-horizontal-relative:text;mso-position-vertical:absolute;mso-position-vertical-relative:text;mso-width-percent:0;mso-height-percent:0;mso-width-relative:margin;mso-height-relative:margin;v-text-anchor:top" o:gfxdata="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" stroked="f">
+                <v:textbox>
+                  <w:txbxContent>
+                    <w:p>
+                      <w:pPr>
+                        <w:rPr>
+                          <w:sz w:val="12"/>
+                          <w:szCs w:val="12"/>
+                        </w:rPr>
+                      </w:pPr>
+                      <w:r>
+                        <w:rPr>
+                          <w:sz w:val="12"/>
+                          <w:szCs w:val="12"/>
+                        </w:rPr>
+                        <w:t>grid velocity vector</w:t>
+                      </w:r>
+                    </w:p>
+                  </w:txbxContent>
+                </v:textbox>
+                <w10:wrap type="square"/>
+              </v:shape>
+            </w:pict>
+          </mc:Fallback>
+        </mc:AlternateContent>
+      </w:r>
+      <w:r>
+        <w:rPr>
+          <w:noProof/>
+        </w:rPr>
+        <mc:AlternateContent>
+          <mc:Choice Requires="wps">
+            <w:drawing>
+              <wp:anchor distT="45720" distB="45720" distL="114300" distR="114300" simplePos="0" relativeHeight="251653114" behindDoc="0" locked="0" layoutInCell="1" allowOverlap="1" wp14:anchorId="02F32702" wp14:editId="4BDF4DD9">
+                <wp:simplePos x="0" y="0"/>
+                <wp:positionH relativeFrom="column">
+                  <wp:posOffset>2299970</wp:posOffset>
+                </wp:positionH>
+                <wp:positionV relativeFrom="paragraph">
+                  <wp:posOffset>282575</wp:posOffset>
+                </wp:positionV>
+                <wp:extent cx="624205" cy="247650"/>
+                <wp:effectExtent l="0" t="0" r="4445" b="0"/>
+                <wp:wrapSquare wrapText="bothSides"/>
+                <wp:docPr id="18" name="Text Box 2"/>
+                <wp:cNvGraphicFramePr>
+                  <a:graphicFrameLocks xmlns:a="http://schemas.openxmlformats.org/drawingml/2006/main"/>
+                </wp:cNvGraphicFramePr>
+                <a:graphic xmlns:a="http://schemas.openxmlformats.org/drawingml/2006/main">
+                  <a:graphicData uri="http://schemas.microsoft.com/office/word/2010/wordprocessingShape">
+                    <wps:wsp>
+                      <wps:cNvSpPr txBox="1">
+                        <a:spLocks noChangeArrowheads="1"/>
+                      </wps:cNvSpPr>
+                      <wps:spPr bwMode="auto">
+                        <a:xfrm>
+                          <a:off x="0" y="0"/>
+                          <a:ext cx="624205" cy="247650"/>
+                        </a:xfrm>
+                        <a:prstGeom prst="rect">
+                          <a:avLst/>
+                        </a:prstGeom>
+                        <a:solidFill>
+                          <a:srgbClr val="FFFFFF"/>
+                        </a:solidFill>
+                        <a:ln w="9525">
+                          <a:noFill/>
+                          <a:miter lim="800000"/>
+                          <a:headEnd/>
+                          <a:tailEnd/>
+                        </a:ln>
+                      </wps:spPr>
+                      <wps:txbx>
+                        <w:txbxContent>
+                          <w:p>
+                            <w:pPr>
+                              <w:rPr>
+                                <w:sz w:val="14"/>
+                                <w:szCs w:val="14"/>
+                              </w:rPr>
+                            </w:pPr>
+                            <w:r>
+                              <w:rPr>
+                                <w:sz w:val="14"/>
+                                <w:szCs w:val="14"/>
+                              </w:rPr>
+                              <w:t>c</w:t>
+                            </w:r>
+                            <w:r>
+                              <w:rPr>
+                                <w:sz w:val="14"/>
+                                <w:szCs w:val="14"/>
+                              </w:rPr>
+                              <w:t>enter</w:t>
+                            </w:r>
+                            <w:r>
+                              <w:rPr>
+                                <w:sz w:val="14"/>
+                                <w:szCs w:val="14"/>
+                              </w:rPr>
+                              <w:t>line</w:t>
+                            </w:r>
+                          </w:p>
+                        </w:txbxContent>
+                      </wps:txbx>
+                      <wps:bodyPr rot="0" vert="horz" wrap="square" lIns="91440" tIns="45720" rIns="91440" bIns="45720" anchor="t" anchorCtr="0">
+                        <a:noAutofit/>
+                      </wps:bodyPr>
+                    </wps:wsp>
+                  </a:graphicData>
+                </a:graphic>
+                <wp14:sizeRelH relativeFrom="margin">
+                  <wp14:pctWidth>0</wp14:pctWidth>
+                </wp14:sizeRelH>
+                <wp14:sizeRelV relativeFrom="margin">
+                  <wp14:pctHeight>0</wp14:pctHeight>
+                </wp14:sizeRelV>
+              </wp:anchor>
+            </w:drawing>
+          </mc:Choice>
+          <mc:Fallback>
+            <w:pict>
+              <v:shape w14:anchorId="02F32702" id="_x0000_s1031" type="#_x0000_t202" style="position:absolute;margin-left:181.1pt;margin-top:22.25pt;width:49.15pt;height:19.5pt;z-index:251653114;visibility:visible;mso-wrap-style:square;mso-width-percent:0;mso-height-percent:0;mso-wrap-distance-left:9pt;mso-wrap-distance-top:3.6pt;mso-wrap-distance-right:9pt;mso-wrap-distance-bottom:3.6pt;mso-position-horizontal:absolute;mso-position-horizontal-relative:text;mso-position-vertical:absolute;mso-position-vertical-relative:text;mso-width-percent:0;mso-height-percent:0;mso-width-relative:margin;mso-height-relative:margin;v-text-anchor:top" o:gfxdata="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" stroked="f">
+                <v:textbox>
+                  <w:txbxContent>
+                    <w:p>
+                      <w:pPr>
+                        <w:rPr>
+                          <w:sz w:val="14"/>
+                          <w:szCs w:val="14"/>
+                        </w:rPr>
+                      </w:pPr>
+                      <w:r>
+                        <w:rPr>
+                          <w:sz w:val="14"/>
+                          <w:szCs w:val="14"/>
+                        </w:rPr>
+                        <w:t>c</w:t>
+                      </w:r>
+                      <w:r>
+                        <w:rPr>
+                          <w:sz w:val="14"/>
+                          <w:szCs w:val="14"/>
+                        </w:rPr>
+                        <w:t>enter</w:t>
+                      </w:r>
+                      <w:r>
+                        <w:rPr>
+                          <w:sz w:val="14"/>
+                          <w:szCs w:val="14"/>
+                        </w:rPr>
+                        <w:t>line</w:t>
+                      </w:r>
+                    </w:p>
+                  </w:txbxContent>
+                </v:textbox>
+                <w10:wrap type="square"/>
+              </v:shape>
+            </w:pict>
+          </mc:Fallback>
+        </mc:AlternateContent>
+      </w:r>
+      <w:r>
+        <w:rPr>
+          <w:noProof/>
+        </w:rPr>
+        <mc:AlternateContent>
+          <mc:Choice Requires="wps">
+            <w:drawing>
+              <wp:anchor distT="0" distB="0" distL="114300" distR="114300" simplePos="0" relativeHeight="251660288" behindDoc="0" locked="0" layoutInCell="1" allowOverlap="1" wp14:anchorId="5245718A" wp14:editId="5868748A">
+                <wp:simplePos x="0" y="0"/>
+                <wp:positionH relativeFrom="column">
+                  <wp:posOffset>1667435</wp:posOffset>
+                </wp:positionH>
+                <wp:positionV relativeFrom="paragraph">
+                  <wp:posOffset>337089</wp:posOffset>
+                </wp:positionV>
+                <wp:extent cx="1940514" cy="12413"/>
+                <wp:effectExtent l="0" t="0" r="22225" b="26035"/>
+                <wp:wrapNone/>
+                <wp:docPr id="5" name="Straight Connector 5"/>
+                <wp:cNvGraphicFramePr/>
+                <a:graphic xmlns:a="http://schemas.openxmlformats.org/drawingml/2006/main">
+                  <a:graphicData uri="http://schemas.microsoft.com/office/word/2010/wordprocessingShape">
+                    <wps:wsp>
+                      <wps:cNvCnPr/>
+                      <wps:spPr>
+                        <a:xfrm flipV="1">
+                          <a:off x="0" y="0"/>
+                          <a:ext cx="1940514" cy="12413"/>
+                        </a:xfrm>
+                        <a:prstGeom prst="line">
+                          <a:avLst/>
+                        </a:prstGeom>
+                        <a:ln>
+                          <a:prstDash val="dash"/>
+                        </a:ln>
+                      </wps:spPr>
+                      <wps:style>
+                        <a:lnRef idx="1">
+                          <a:schemeClr val="dk1"/>
+                        </a:lnRef>
+                        <a:fillRef idx="0">
+                          <a:schemeClr val="dk1"/>
+                        </a:fillRef>
+                        <a:effectRef idx="0">
+                          <a:schemeClr val="dk1"/>
+                        </a:effectRef>
+                        <a:fontRef idx="minor">
+                          <a:schemeClr val="tx1"/>
+                        </a:fontRef>
+                      </wps:style>
+                      <wps:bodyPr/>
+                    </wps:wsp>
+                  </a:graphicData>
+                </a:graphic>
+                <wp14:sizeRelH relativeFrom="margin">
+                  <wp14:pctWidth>0</wp14:pctWidth>
+                </wp14:sizeRelH>
+              </wp:anchor>
+            </w:drawing>
+          </mc:Choice>
+          <mc:Fallback>
+            <w:pict>
+              <v:line w14:anchorId="3B9355F5" id="Straight Connector 5" o:spid="_x0000_s1026" style="position:absolute;flip:y;z-index:251660288;visibility:visible;mso-wrap-style:square;mso-width-percent:0;mso-wrap-distance-left:9pt;mso-wrap-distance-top:0;mso-wrap-distance-right:9pt;mso-wrap-distance-bottom:0;mso-position-horizontal:absolute;mso-position-horizontal-relative:text;mso-position-vertical:absolute;mso-position-vertical-relative:text;mso-width-percent:0;mso-width-relative:margin" from="131.3pt,26.55pt" to="284.1pt,27.55pt" o:gfxdata="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" strokecolor="black [3200]" strokeweight=".5pt">
+                <v:stroke dashstyle="dash" joinstyle="miter"/>
+              </v:line>
+            </w:pict>
+          </mc:Fallback>
+        </mc:AlternateContent>
+      </w:r>
+      <w:r>
+        <w:rPr>
+          <w:noProof/>
+        </w:rPr>
+        <mc:AlternateContent>
+          <mc:Choice Requires="wps">
+            <w:drawing>
+              <wp:anchor distT="45720" distB="45720" distL="114300" distR="114300" simplePos="0" relativeHeight="251655164" behindDoc="0" locked="0" layoutInCell="1" allowOverlap="1" wp14:anchorId="2C222B07" wp14:editId="78DAE862">
+                <wp:simplePos x="0" y="0"/>
+                <wp:positionH relativeFrom="column">
+                  <wp:posOffset>1748896</wp:posOffset>
+                </wp:positionH>
+                <wp:positionV relativeFrom="paragraph">
+                  <wp:posOffset>8890</wp:posOffset>
+                </wp:positionV>
+                <wp:extent cx="247650" cy="266065"/>
+                <wp:effectExtent l="0" t="0" r="0" b="635"/>
+                <wp:wrapSquare wrapText="bothSides"/>
+                <wp:docPr id="13" name="Text Box 2"/>
+                <wp:cNvGraphicFramePr>
+                  <a:graphicFrameLocks xmlns:a="http://schemas.openxmlformats.org/drawingml/2006/main"/>
+                </wp:cNvGraphicFramePr>
+                <a:graphic xmlns:a="http://schemas.openxmlformats.org/drawingml/2006/main">
+                  <a:graphicData uri="http://schemas.microsoft.com/office/word/2010/wordprocessingShape">
+                    <wps:wsp>
+                      <wps:cNvSpPr txBox="1">
+                        <a:spLocks noChangeArrowheads="1"/>
+                      </wps:cNvSpPr>
+                      <wps:spPr bwMode="auto">
+                        <a:xfrm>
+                          <a:off x="0" y="0"/>
+                          <a:ext cx="247650" cy="266065"/>
+                        </a:xfrm>
+                        <a:prstGeom prst="rect">
+                          <a:avLst/>
+                        </a:prstGeom>
+                        <a:solidFill>
+                          <a:srgbClr val="FFFFFF"/>
+                        </a:solidFill>
+                        <a:ln w="9525">
+                          <a:noFill/>
+                          <a:miter lim="800000"/>
+                          <a:headEnd/>
+                          <a:tailEnd/>
+                        </a:ln>
+                      </wps:spPr>
+                      <wps:txbx>
+                        <w:txbxContent>
+                          <w:p>
+                            <w:r>
+                              <w:t>b</w:t>
+                            </w:r>
+                          </w:p>
+                        </w:txbxContent>
+                      </wps:txbx>
+                      <wps:bodyPr rot="0" vert="horz" wrap="square" lIns="91440" tIns="45720" rIns="91440" bIns="45720" anchor="t" anchorCtr="0">
+                        <a:noAutofit/>
+                      </wps:bodyPr>
+                    </wps:wsp>
+                  </a:graphicData>
+                </a:graphic>
+                <wp14:sizeRelH relativeFrom="margin">
+                  <wp14:pctWidth>0</wp14:pctWidth>
+                </wp14:sizeRelH>
+                <wp14:sizeRelV relativeFrom="margin">
+                  <wp14:pctHeight>0</wp14:pctHeight>
+                </wp14:sizeRelV>
+              </wp:anchor>
+            </w:drawing>
+          </mc:Choice>
+          <mc:Fallback>
+            <w:pict>
+              <v:shape w14:anchorId="2C222B07" id="_x0000_s1032" type="#_x0000_t202" style="position:absolute;margin-left:137.7pt;margin-top:.7pt;width:19.5pt;height:20.95pt;z-index:251655164;visibility:visible;mso-wrap-style:square;mso-width-percent:0;mso-height-percent:0;mso-wrap-distance-left:9pt;mso-wrap-distance-top:3.6pt;mso-wrap-distance-right:9pt;mso-wrap-distance-bottom:3.6pt;mso-position-horizontal:absolute;mso-position-horizontal-relative:text;mso-position-vertical:absolute;mso-position-vertical-relative:text;mso-width-percent:0;mso-height-percent:0;mso-width-relative:margin;mso-height-relative:margin;v-text-anchor:top" o:gfxdata="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" stroked="f">
+                <v:textbox>
+                  <w:txbxContent>
+                    <w:p>
+                      <w:r>
+                        <w:t>b</w:t>
+                      </w:r>
+                    </w:p>
+                  </w:txbxContent>
+                </v:textbox>
+                <w10:wrap type="square"/>
+              </v:shape>
+            </w:pict>
+          </mc:Fallback>
+        </mc:AlternateContent>
+      </w:r>
+      <w:r>
+        <w:rPr>
+          <w:noProof/>
+        </w:rPr>
+        <mc:AlternateContent>
+          <mc:Choice Requires="wps">
+            <w:drawing>
+              <wp:anchor distT="45720" distB="45720" distL="114300" distR="114300" simplePos="0" relativeHeight="251658239" behindDoc="0" locked="0" layoutInCell="1" allowOverlap="1" wp14:anchorId="582DD054" wp14:editId="2B58C724">
+                <wp:simplePos x="0" y="0"/>
+                <wp:positionH relativeFrom="column">
+                  <wp:posOffset>1642110</wp:posOffset>
+                </wp:positionH>
+                <wp:positionV relativeFrom="paragraph">
+                  <wp:posOffset>407035</wp:posOffset>
+                </wp:positionV>
+                <wp:extent cx="372110" cy="266065"/>
+                <wp:effectExtent l="0" t="0" r="8890" b="635"/>
+                <wp:wrapSquare wrapText="bothSides"/>
+                <wp:docPr id="16" name="Text Box 2"/>
+                <wp:cNvGraphicFramePr>
+                  <a:graphicFrameLocks xmlns:a="http://schemas.openxmlformats.org/drawingml/2006/main"/>
+                </wp:cNvGraphicFramePr>
+                <a:graphic xmlns:a="http://schemas.openxmlformats.org/drawingml/2006/main">
+                  <a:graphicData uri="http://schemas.microsoft.com/office/word/2010/wordprocessingShape">
+                    <wps:wsp>
+                      <wps:cNvSpPr txBox="1">
+                        <a:spLocks noChangeArrowheads="1"/>
+                      </wps:cNvSpPr>
+                      <wps:spPr bwMode="auto">
+                        <a:xfrm>
+                          <a:off x="0" y="0"/>
+                          <a:ext cx="372110" cy="266065"/>
+                        </a:xfrm>
+                        <a:prstGeom prst="rect">
+                          <a:avLst/>
+                        </a:prstGeom>
+                        <a:solidFill>
+                          <a:srgbClr val="FFFFFF"/>
+                        </a:solidFill>
+                        <a:ln w="9525">
+                          <a:noFill/>
+                          <a:miter lim="800000"/>
+                          <a:headEnd/>
+                          <a:tailEnd/>
+                        </a:ln>
+                      </wps:spPr>
+                      <wps:txbx>
+                        <w:txbxContent>
+                          <w:p>
+                            <m:oMathPara>
+                              <m:oMath>
+                                <m:sSub>
+                                  <m:sSubPr>
+                                    <m:ctrlPr>
+                                      <w:rPr>
+                                        <w:rFonts w:ascii="Cambria Math" w:hAnsi="Cambria Math"/>
+                                        <w:i/>
+                                      </w:rPr>
+                                    </m:ctrlPr>
+                                  </m:sSubPr>
+                                  <m:e>
+                                    <m:r>
+                                      <w:rPr>
+                                        <w:rFonts w:ascii="Cambria Math" w:hAnsi="Cambria Math"/>
+                                      </w:rPr>
+                                      <m:t>v</m:t>
+                                    </m:r>
+                                  </m:e>
+                                  <m:sub>
+                                    <m:eqArr>
+                                      <m:eqArrPr>
+                                        <m:ctrlPr>
+                                          <w:rPr>
+                                            <w:rFonts w:ascii="Cambria Math" w:hAnsi="Cambria Math"/>
+                                            <w:i/>
+                                          </w:rPr>
+                                        </m:ctrlPr>
+                                      </m:eqArrPr>
+                                      <m:e>
+                                        <m:r>
+                                          <w:rPr>
+                                            <w:rFonts w:ascii="Cambria Math" w:hAnsi="Cambria Math"/>
+                                          </w:rPr>
+                                          <m:t>avg</m:t>
+                                        </m:r>
+                                      </m:e>
+                                      <m:e/>
+                                    </m:eqArr>
+                                  </m:sub>
+                                </m:sSub>
+                              </m:oMath>
+                            </m:oMathPara>
+                          </w:p>
+                        </w:txbxContent>
+                      </wps:txbx>
+                      <wps:bodyPr rot="0" vert="horz" wrap="square" lIns="91440" tIns="45720" rIns="91440" bIns="45720" anchor="t" anchorCtr="0">
+                        <a:noAutofit/>
+                      </wps:bodyPr>
+                    </wps:wsp>
+                  </a:graphicData>
+                </a:graphic>
+                <wp14:sizeRelH relativeFrom="margin">
+                  <wp14:pctWidth>0</wp14:pctWidth>
+                </wp14:sizeRelH>
+                <wp14:sizeRelV relativeFrom="margin">
+                  <wp14:pctHeight>0</wp14:pctHeight>
+                </wp14:sizeRelV>
+              </wp:anchor>
+            </w:drawing>
+          </mc:Choice>
+          <mc:Fallback>
+            <w:pict>
+              <v:shape w14:anchorId="582DD054" id="_x0000_s1033" type="#_x0000_t202" style="position:absolute;margin-left:129.3pt;margin-top:32.05pt;width:29.3pt;height:20.95pt;z-index:251658239;visibility:visible;mso-wrap-style:square;mso-width-percent:0;mso-height-percent:0;mso-wrap-distance-left:9pt;mso-wrap-distance-top:3.6pt;mso-wrap-distance-right:9pt;mso-wrap-distance-bottom:3.6pt;mso-position-horizontal:absolute;mso-position-horizontal-relative:text;mso-position-vertical:absolute;mso-position-vertical-relative:text;mso-width-percent:0;mso-height-percent:0;mso-width-relative:margin;mso-height-relative:margin;v-text-anchor:top" o:gfxdata="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" stroked="f">
+                <v:textbox>
+                  <w:txbxContent>
+                    <w:p>
+                      <m:oMathPara>
+                        <m:oMath>
+                          <m:sSub>
+                            <m:sSubPr>
+                              <m:ctrlPr>
+                                <w:rPr>
+                                  <w:rFonts w:ascii="Cambria Math" w:hAnsi="Cambria Math"/>
+                                  <w:i/>
+                                </w:rPr>
+                              </m:ctrlPr>
+                            </m:sSubPr>
+                            <m:e>
+                              <m:r>
+                                <w:rPr>
+                                  <w:rFonts w:ascii="Cambria Math" w:hAnsi="Cambria Math"/>
+                                </w:rPr>
+                                <m:t>v</m:t>
+                              </m:r>
+                            </m:e>
+                            <m:sub>
+                              <m:eqArr>
+                                <m:eqArrPr>
+                                  <m:ctrlPr>
+                                    <w:rPr>
+                                      <w:rFonts w:ascii="Cambria Math" w:hAnsi="Cambria Math"/>
+                                      <w:i/>
+                                    </w:rPr>
+                                  </m:ctrlPr>
+                                </m:eqArrPr>
+                                <m:e>
+                                  <m:r>
+                                    <w:rPr>
+                                      <w:rFonts w:ascii="Cambria Math" w:hAnsi="Cambria Math"/>
+                                    </w:rPr>
+                                    <m:t>avg</m:t>
+                                  </m:r>
+                                </m:e>
+                                <m:e/>
+                              </m:eqArr>
+                            </m:sub>
+                          </m:sSub>
+                        </m:oMath>
+                      </m:oMathPara>
+                    </w:p>
+                  </w:txbxContent>
+                </v:textbox>
+                <w10:wrap type="square"/>
+              </v:shape>
+            </w:pict>
+          </mc:Fallback>
+        </mc:AlternateContent>
+      </w:r>
+      <w:r>
+        <w:rPr>
+          <w:noProof/>
+        </w:rPr>
+        <mc:AlternateContent>
+          <mc:Choice Requires="wps">
+            <w:drawing>
+              <wp:anchor distT="0" distB="0" distL="114300" distR="114300" simplePos="0" relativeHeight="251676672" behindDoc="0" locked="0" layoutInCell="1" allowOverlap="1" wp14:anchorId="52D47AE2" wp14:editId="4D4DAA34">
+                <wp:simplePos x="0" y="0"/>
+                <wp:positionH relativeFrom="column">
+                  <wp:posOffset>1687824</wp:posOffset>
+                </wp:positionH>
+                <wp:positionV relativeFrom="paragraph">
+                  <wp:posOffset>429059</wp:posOffset>
+                </wp:positionV>
+                <wp:extent cx="365760" cy="0"/>
+                <wp:effectExtent l="0" t="76200" r="15240" b="95250"/>
+                <wp:wrapNone/>
+                <wp:docPr id="15" name="Straight Arrow Connector 15"/>
+                <wp:cNvGraphicFramePr/>
+                <a:graphic xmlns:a="http://schemas.openxmlformats.org/drawingml/2006/main">
+                  <a:graphicData uri="http://schemas.microsoft.com/office/word/2010/wordprocessingShape">
+                    <wps:wsp>
+                      <wps:cNvCnPr/>
+                      <wps:spPr>
+                        <a:xfrm>
+                          <a:off x="0" y="0"/>
+                          <a:ext cx="365760" cy="0"/>
+                        </a:xfrm>
+                        <a:prstGeom prst="straightConnector1">
+                          <a:avLst/>
+                        </a:prstGeom>
+                        <a:ln>
+                          <a:tailEnd type="triangle"/>
+                        </a:ln>
+                      </wps:spPr>
+                      <wps:style>
+                        <a:lnRef idx="1">
+                          <a:schemeClr val="dk1"/>
+                        </a:lnRef>
+                        <a:fillRef idx="0">
+                          <a:schemeClr val="dk1"/>
+                        </a:fillRef>
+                        <a:effectRef idx="0">
+                          <a:schemeClr val="dk1"/>
+                        </a:effectRef>
+                        <a:fontRef idx="minor">
+                          <a:schemeClr val="tx1"/>
+                        </a:fontRef>
+                      </wps:style>
+                      <wps:bodyPr/>
+                    </wps:wsp>
+                  </a:graphicData>
+                </a:graphic>
+                <wp14:sizeRelH relativeFrom="margin">
+                  <wp14:pctWidth>0</wp14:pctWidth>
+                </wp14:sizeRelH>
+                <wp14:sizeRelV relativeFrom="margin">
+                  <wp14:pctHeight>0</wp14:pctHeight>
+                </wp14:sizeRelV>
+              </wp:anchor>
+            </w:drawing>
+          </mc:Choice>
+          <mc:Fallback>
+            <w:pict>
+              <v:shape w14:anchorId="09C5BAA9" id="Straight Arrow Connector 15" o:spid="_x0000_s1026" type="#_x0000_t32" style="position:absolute;margin-left:132.9pt;margin-top:33.8pt;width:28.8pt;height:0;z-index:251676672;visibility:visible;mso-wrap-style:square;mso-width-percent:0;mso-height-percent:0;mso-wrap-distance-left:9pt;mso-wrap-distance-top:0;mso-wrap-distance-right:9pt;mso-wrap-distance-bottom:0;mso-position-horizontal:absolute;mso-position-horizontal-relative:text;mso-position-vertical:absolute;mso-position-vertical-relative:text;mso-width-percent:0;mso-height-percent:0;mso-width-relative:margin;mso-height-relative:margin" o:gfxdata="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" strokecolor="black [3200]" strokeweight=".5pt">
+                <v:stroke endarrow="block" joinstyle="miter"/>
+              </v:shape>
+            </w:pict>
+          </mc:Fallback>
+        </mc:AlternateContent>
+      </w:r>
+      <w:r>
+        <w:rPr>
+          <w:noProof/>
+        </w:rPr>
+        <mc:AlternateContent>
+          <mc:Choice Requires="wps">
+            <w:drawing>
+              <wp:anchor distT="0" distB="0" distL="114300" distR="114300" simplePos="0" relativeHeight="251663360" behindDoc="0" locked="0" layoutInCell="1" allowOverlap="1" wp14:anchorId="50F43C90" wp14:editId="751D6094">
+                <wp:simplePos x="0" y="0"/>
+                <wp:positionH relativeFrom="column">
+                  <wp:posOffset>2990991</wp:posOffset>
+                </wp:positionH>
+                <wp:positionV relativeFrom="paragraph">
+                  <wp:posOffset>186997</wp:posOffset>
+                </wp:positionV>
+                <wp:extent cx="471552" cy="45719"/>
+                <wp:effectExtent l="0" t="57150" r="24130" b="50165"/>
+                <wp:wrapNone/>
+                <wp:docPr id="8" name="Straight Arrow Connector 8"/>
+                <wp:cNvGraphicFramePr/>
+                <a:graphic xmlns:a="http://schemas.openxmlformats.org/drawingml/2006/main">
+                  <a:graphicData uri="http://schemas.microsoft.com/office/word/2010/wordprocessingShape">
+                    <wps:wsp>
+                      <wps:cNvCnPr/>
+                      <wps:spPr>
+                        <a:xfrm flipV="1">
+                          <a:off x="0" y="0"/>
+                          <a:ext cx="471552" cy="45719"/>
+                        </a:xfrm>
+                        <a:prstGeom prst="straightConnector1">
+                          <a:avLst/>
+                        </a:prstGeom>
+                        <a:ln>
+                          <a:tailEnd type="triangle"/>
+                        </a:ln>
+                      </wps:spPr>
+                      <wps:style>
+                        <a:lnRef idx="1">
+                          <a:schemeClr val="dk1"/>
+                        </a:lnRef>
+                        <a:fillRef idx="0">
+                          <a:schemeClr val="dk1"/>
+                        </a:fillRef>
+                        <a:effectRef idx="0">
+                          <a:schemeClr val="dk1"/>
+                        </a:effectRef>
+                        <a:fontRef idx="minor">
+                          <a:schemeClr val="tx1"/>
+                        </a:fontRef>
+                      </wps:style>
+                      <wps:bodyPr/>
+                    </wps:wsp>
+                  </a:graphicData>
+                </a:graphic>
+                <wp14:sizeRelH relativeFrom="margin">
+                  <wp14:pctWidth>0</wp14:pctWidth>
+                </wp14:sizeRelH>
+                <wp14:sizeRelV relativeFrom="margin">
+                  <wp14:pctHeight>0</wp14:pctHeight>
+                </wp14:sizeRelV>
+              </wp:anchor>
+            </w:drawing>
+          </mc:Choice>
+          <mc:Fallback>
+            <w:pict>
+              <v:shape w14:anchorId="4E277F52" id="Straight Arrow Connector 8" o:spid="_x0000_s1026" type="#_x0000_t32" style="position:absolute;margin-left:235.5pt;margin-top:14.7pt;width:37.15pt;height:3.6pt;flip:y;z-index:251663360;visibility:visible;mso-wrap-style:square;mso-width-percent:0;mso-height-percent:0;mso-wrap-distance-left:9pt;mso-wrap-distance-top:0;mso-wrap-distance-right:9pt;mso-wrap-distance-bottom:0;mso-position-horizontal:absolute;mso-position-horizontal-relative:text;mso-position-vertical:absolute;mso-position-vertical-relative:text;mso-width-percent:0;mso-height-percent:0;mso-width-relative:margin;mso-height-relative:margin" o:gfxdata="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" strokecolor="black [3200]" strokeweight=".5pt">
+                <v:stroke endarrow="block" joinstyle="miter"/>
+              </v:shape>
+            </w:pict>
+          </mc:Fallback>
+        </mc:AlternateContent>
+      </w:r>
+    </w:p>
     <w:sectPr>
       <w:pgSz w:w="12240" w:h="15840"/>
       <w:pgMar w:top="1440" w:right="1440" w:bottom="1440" w:left="1440" w:header="720" w:footer="720" w:gutter="0"/>

</xml_diff>